<commit_message>
adding more exam notes
</commit_message>
<xml_diff>
--- a/EXAM/Module0+1+2.docx
+++ b/EXAM/Module0+1+2.docx
@@ -19,7 +19,25 @@
           <w:sz w:val="20"/>
           <w:szCs w:val="20"/>
         </w:rPr>
-        <w:t>MODULE 1</w:t>
+        <w:t xml:space="preserve">MODULE </w:t>
+      </w:r>
+      <w:r>
+        <w:rPr>
+          <w:b/>
+          <w:color w:val="FF0000"/>
+          <w:sz w:val="20"/>
+          <w:szCs w:val="20"/>
+        </w:rPr>
+        <w:t xml:space="preserve">0, </w:t>
+      </w:r>
+      <w:r>
+        <w:rPr>
+          <w:b/>
+          <w:color w:val="FF0000"/>
+          <w:sz w:val="20"/>
+          <w:szCs w:val="20"/>
+        </w:rPr>
+        <w:t>1</w:t>
       </w:r>
       <w:r>
         <w:rPr>
@@ -642,7 +660,25 @@
           <w:sz w:val="20"/>
           <w:szCs w:val="20"/>
         </w:rPr>
-        <w:t>Constants can be thought of as a storage of data, which are #define’d at the beginning of the file and don’t change throughout.</w:t>
+        <w:t>Constants can be thought of as a storage of data, which are #</w:t>
+      </w:r>
+      <w:proofErr w:type="spellStart"/>
+      <w:r>
+        <w:rPr>
+          <w:color w:val="000000" w:themeColor="text1"/>
+          <w:sz w:val="20"/>
+          <w:szCs w:val="20"/>
+        </w:rPr>
+        <w:t>define’d</w:t>
+      </w:r>
+      <w:proofErr w:type="spellEnd"/>
+      <w:r>
+        <w:rPr>
+          <w:color w:val="000000" w:themeColor="text1"/>
+          <w:sz w:val="20"/>
+          <w:szCs w:val="20"/>
+        </w:rPr>
+        <w:t xml:space="preserve"> at the beginning of the file and don’t change throughout.</w:t>
       </w:r>
     </w:p>
     <w:p>
@@ -672,7 +708,25 @@
           <w:sz w:val="20"/>
           <w:szCs w:val="20"/>
         </w:rPr>
-        <w:t xml:space="preserve"> which is the int value </w:t>
+        <w:t xml:space="preserve"> which is the </w:t>
+      </w:r>
+      <w:proofErr w:type="spellStart"/>
+      <w:r>
+        <w:rPr>
+          <w:color w:val="000000" w:themeColor="text1"/>
+          <w:sz w:val="20"/>
+          <w:szCs w:val="20"/>
+        </w:rPr>
+        <w:t>int</w:t>
+      </w:r>
+      <w:proofErr w:type="spellEnd"/>
+      <w:r>
+        <w:rPr>
+          <w:color w:val="000000" w:themeColor="text1"/>
+          <w:sz w:val="20"/>
+          <w:szCs w:val="20"/>
+        </w:rPr>
+        <w:t xml:space="preserve"> value </w:t>
       </w:r>
       <w:r>
         <w:rPr>
@@ -788,7 +842,25 @@
           <w:sz w:val="20"/>
           <w:szCs w:val="20"/>
         </w:rPr>
-        <w:t>EXIT_SUCCESS is defined in &lt;stdlib.h&gt; so the compiler will change EXIT_SUCCESS to a zero wherever it occurs.</w:t>
+        <w:t>EXIT_SUCCESS is defined in &lt;</w:t>
+      </w:r>
+      <w:proofErr w:type="spellStart"/>
+      <w:r>
+        <w:rPr>
+          <w:color w:val="000000" w:themeColor="text1"/>
+          <w:sz w:val="20"/>
+          <w:szCs w:val="20"/>
+        </w:rPr>
+        <w:t>stdlib.h</w:t>
+      </w:r>
+      <w:proofErr w:type="spellEnd"/>
+      <w:r>
+        <w:rPr>
+          <w:color w:val="000000" w:themeColor="text1"/>
+          <w:sz w:val="20"/>
+          <w:szCs w:val="20"/>
+        </w:rPr>
+        <w:t>&gt; so the compiler will change EXIT_SUCCESS to a zero wherever it occurs.</w:t>
       </w:r>
     </w:p>
     <w:p>
@@ -979,8 +1051,19 @@
           <w:sz w:val="20"/>
           <w:szCs w:val="20"/>
         </w:rPr>
-        <w:t>-Werror</w:t>
-      </w:r>
+        <w:t>-</w:t>
+      </w:r>
+      <w:proofErr w:type="spellStart"/>
+      <w:r>
+        <w:rPr>
+          <w:b/>
+          <w:color w:val="000000" w:themeColor="text1"/>
+          <w:sz w:val="20"/>
+          <w:szCs w:val="20"/>
+        </w:rPr>
+        <w:t>Werror</w:t>
+      </w:r>
+      <w:proofErr w:type="spellEnd"/>
       <w:r>
         <w:rPr>
           <w:b/>
@@ -1313,7 +1396,16 @@
           <w:sz w:val="20"/>
           <w:szCs w:val="20"/>
         </w:rPr>
-        <w:t xml:space="preserve">    </w:t>
+        <w:t xml:space="preserve"> </w:t>
+      </w:r>
+      <w:proofErr w:type="gramStart"/>
+      <w:r>
+        <w:rPr>
+          <w:color w:val="000000" w:themeColor="text1"/>
+          <w:sz w:val="20"/>
+          <w:szCs w:val="20"/>
+        </w:rPr>
+        <w:t xml:space="preserve">   </w:t>
       </w:r>
       <w:r>
         <w:rPr>
@@ -1323,6 +1415,7 @@
         </w:rPr>
         <w:t>(</w:t>
       </w:r>
+      <w:proofErr w:type="gramEnd"/>
       <w:r>
         <w:rPr>
           <w:color w:val="000000" w:themeColor="text1"/>
@@ -2761,6 +2854,15 @@
       </w:r>
       <w:r>
         <w:rPr>
+          <w:b/>
+          <w:color w:val="000000" w:themeColor="text1"/>
+          <w:sz w:val="20"/>
+          <w:szCs w:val="20"/>
+        </w:rPr>
+        <w:t xml:space="preserve"> (Also a long float)</w:t>
+      </w:r>
+      <w:r>
+        <w:rPr>
           <w:color w:val="000000" w:themeColor="text1"/>
           <w:sz w:val="20"/>
           <w:szCs w:val="20"/>
@@ -2774,6 +2876,22 @@
           <w:szCs w:val="20"/>
         </w:rPr>
         <w:t xml:space="preserve"> the number of bytes as a float:</w:t>
+      </w:r>
+      <w:r>
+        <w:rPr>
+          <w:color w:val="000000" w:themeColor="text1"/>
+          <w:sz w:val="20"/>
+          <w:szCs w:val="20"/>
+        </w:rPr>
+        <w:t xml:space="preserve"> (same as a float, excep</w:t>
+      </w:r>
+      <w:r>
+        <w:rPr>
+          <w:color w:val="000000" w:themeColor="text1"/>
+          <w:sz w:val="20"/>
+          <w:szCs w:val="20"/>
+        </w:rPr>
+        <w:t>t double # of bytes)</w:t>
       </w:r>
     </w:p>
     <w:p>
@@ -2936,7 +3054,25 @@
           <w:sz w:val="20"/>
           <w:szCs w:val="20"/>
         </w:rPr>
-        <w:t>To get –x, take the binary version of x, invert all 0’s and 1’s then add 1.</w:t>
+        <w:t xml:space="preserve">To get –x, take the binary version of x, invert all 0’s and 1’s then </w:t>
+      </w:r>
+      <w:proofErr w:type="gramStart"/>
+      <w:r>
+        <w:rPr>
+          <w:color w:val="000000" w:themeColor="text1"/>
+          <w:sz w:val="20"/>
+          <w:szCs w:val="20"/>
+        </w:rPr>
+        <w:t>add</w:t>
+      </w:r>
+      <w:proofErr w:type="gramEnd"/>
+      <w:r>
+        <w:rPr>
+          <w:color w:val="000000" w:themeColor="text1"/>
+          <w:sz w:val="20"/>
+          <w:szCs w:val="20"/>
+        </w:rPr>
+        <w:t xml:space="preserve"> 1.</w:t>
       </w:r>
     </w:p>
     <w:p>
@@ -3116,6 +3252,7 @@
           <w:szCs w:val="20"/>
         </w:rPr>
       </w:pPr>
+      <w:proofErr w:type="spellStart"/>
       <w:r>
         <w:rPr>
           <w:color w:val="000000" w:themeColor="text1"/>
@@ -3125,22 +3262,41 @@
         </w:rPr>
         <w:t>Ints</w:t>
       </w:r>
-    </w:p>
-    <w:p>
-      <w:pPr>
-        <w:rPr>
-          <w:color w:val="000000" w:themeColor="text1"/>
-          <w:sz w:val="20"/>
-          <w:szCs w:val="20"/>
-        </w:rPr>
-      </w:pPr>
-      <w:r>
-        <w:rPr>
-          <w:color w:val="000000" w:themeColor="text1"/>
-          <w:sz w:val="20"/>
-          <w:szCs w:val="20"/>
-        </w:rPr>
-        <w:t xml:space="preserve">Most computers store int in 4 bytes, using </w:t>
+      <w:proofErr w:type="spellEnd"/>
+    </w:p>
+    <w:p>
+      <w:pPr>
+        <w:rPr>
+          <w:color w:val="000000" w:themeColor="text1"/>
+          <w:sz w:val="20"/>
+          <w:szCs w:val="20"/>
+        </w:rPr>
+      </w:pPr>
+      <w:r>
+        <w:rPr>
+          <w:color w:val="000000" w:themeColor="text1"/>
+          <w:sz w:val="20"/>
+          <w:szCs w:val="20"/>
+        </w:rPr>
+        <w:t xml:space="preserve">Most computers store </w:t>
+      </w:r>
+      <w:proofErr w:type="spellStart"/>
+      <w:r>
+        <w:rPr>
+          <w:color w:val="000000" w:themeColor="text1"/>
+          <w:sz w:val="20"/>
+          <w:szCs w:val="20"/>
+        </w:rPr>
+        <w:t>int</w:t>
+      </w:r>
+      <w:proofErr w:type="spellEnd"/>
+      <w:r>
+        <w:rPr>
+          <w:color w:val="000000" w:themeColor="text1"/>
+          <w:sz w:val="20"/>
+          <w:szCs w:val="20"/>
+        </w:rPr>
+        <w:t xml:space="preserve"> in 4 bytes, using </w:t>
       </w:r>
       <w:r>
         <w:rPr>
@@ -3209,7 +3365,25 @@
           <w:sz w:val="20"/>
           <w:szCs w:val="20"/>
         </w:rPr>
-        <w:t xml:space="preserve">     (cells 1 to 4)</w:t>
+        <w:t xml:space="preserve">  </w:t>
+      </w:r>
+      <w:proofErr w:type="gramStart"/>
+      <w:r>
+        <w:rPr>
+          <w:color w:val="000000" w:themeColor="text1"/>
+          <w:sz w:val="20"/>
+          <w:szCs w:val="20"/>
+        </w:rPr>
+        <w:t xml:space="preserve">   (</w:t>
+      </w:r>
+      <w:proofErr w:type="gramEnd"/>
+      <w:r>
+        <w:rPr>
+          <w:color w:val="000000" w:themeColor="text1"/>
+          <w:sz w:val="20"/>
+          <w:szCs w:val="20"/>
+        </w:rPr>
+        <w:t>cells 1 to 4)</w:t>
       </w:r>
       <w:r>
         <w:rPr>
@@ -3251,32 +3425,89 @@
           <w:sz w:val="20"/>
           <w:szCs w:val="20"/>
         </w:rPr>
-        <w:t>% Format Specifiers</w:t>
-      </w:r>
-    </w:p>
-    <w:p>
-      <w:pPr>
-        <w:rPr>
-          <w:color w:val="000000" w:themeColor="text1"/>
-          <w:sz w:val="20"/>
-          <w:szCs w:val="20"/>
-        </w:rPr>
-      </w:pPr>
-      <w:r>
-        <w:rPr>
-          <w:color w:val="000000" w:themeColor="text1"/>
-          <w:sz w:val="20"/>
-          <w:szCs w:val="20"/>
-        </w:rPr>
-        <w:t>Format specifiers are</w:t>
-      </w:r>
-      <w:r>
-        <w:rPr>
-          <w:color w:val="000000" w:themeColor="text1"/>
-          <w:sz w:val="20"/>
-          <w:szCs w:val="20"/>
-        </w:rPr>
-        <w:t xml:space="preserve"> operators used in printf() function to</w:t>
+        <w:t xml:space="preserve">% Format </w:t>
+      </w:r>
+      <w:proofErr w:type="spellStart"/>
+      <w:r>
+        <w:rPr>
+          <w:b/>
+          <w:color w:val="5B9BD5" w:themeColor="accent1"/>
+          <w:sz w:val="20"/>
+          <w:szCs w:val="20"/>
+        </w:rPr>
+        <w:t>Specifiers</w:t>
+      </w:r>
+      <w:proofErr w:type="spellEnd"/>
+    </w:p>
+    <w:p>
+      <w:pPr>
+        <w:rPr>
+          <w:color w:val="000000" w:themeColor="text1"/>
+          <w:sz w:val="20"/>
+          <w:szCs w:val="20"/>
+        </w:rPr>
+      </w:pPr>
+      <w:r>
+        <w:rPr>
+          <w:color w:val="000000" w:themeColor="text1"/>
+          <w:sz w:val="20"/>
+          <w:szCs w:val="20"/>
+        </w:rPr>
+        <w:t xml:space="preserve">Format </w:t>
+      </w:r>
+      <w:proofErr w:type="spellStart"/>
+      <w:r>
+        <w:rPr>
+          <w:color w:val="000000" w:themeColor="text1"/>
+          <w:sz w:val="20"/>
+          <w:szCs w:val="20"/>
+        </w:rPr>
+        <w:t>specifiers</w:t>
+      </w:r>
+      <w:proofErr w:type="spellEnd"/>
+      <w:r>
+        <w:rPr>
+          <w:color w:val="000000" w:themeColor="text1"/>
+          <w:sz w:val="20"/>
+          <w:szCs w:val="20"/>
+        </w:rPr>
+        <w:t xml:space="preserve"> are</w:t>
+      </w:r>
+      <w:r>
+        <w:rPr>
+          <w:color w:val="000000" w:themeColor="text1"/>
+          <w:sz w:val="20"/>
+          <w:szCs w:val="20"/>
+        </w:rPr>
+        <w:t xml:space="preserve"> operators used in </w:t>
+      </w:r>
+      <w:proofErr w:type="spellStart"/>
+      <w:proofErr w:type="gramStart"/>
+      <w:r>
+        <w:rPr>
+          <w:color w:val="000000" w:themeColor="text1"/>
+          <w:sz w:val="20"/>
+          <w:szCs w:val="20"/>
+        </w:rPr>
+        <w:t>printf</w:t>
+      </w:r>
+      <w:proofErr w:type="spellEnd"/>
+      <w:r>
+        <w:rPr>
+          <w:color w:val="000000" w:themeColor="text1"/>
+          <w:sz w:val="20"/>
+          <w:szCs w:val="20"/>
+        </w:rPr>
+        <w:t>(</w:t>
+      </w:r>
+      <w:proofErr w:type="gramEnd"/>
+      <w:r>
+        <w:rPr>
+          <w:color w:val="000000" w:themeColor="text1"/>
+          <w:sz w:val="20"/>
+          <w:szCs w:val="20"/>
+        </w:rPr>
+        <w:t>) function to</w:t>
       </w:r>
       <w:r>
         <w:rPr>
@@ -3332,8 +3563,19 @@
                 <w:sz w:val="20"/>
                 <w:szCs w:val="20"/>
               </w:rPr>
-              <w:t>Format Specifier</w:t>
+              <w:t xml:space="preserve">Format </w:t>
             </w:r>
+            <w:proofErr w:type="spellStart"/>
+            <w:r>
+              <w:rPr>
+                <w:b/>
+                <w:color w:val="FFFFFF" w:themeColor="background1"/>
+                <w:sz w:val="20"/>
+                <w:szCs w:val="20"/>
+              </w:rPr>
+              <w:t>Specifier</w:t>
+            </w:r>
+            <w:proofErr w:type="spellEnd"/>
           </w:p>
         </w:tc>
         <w:tc>
@@ -3784,8 +4026,19 @@
                 <w:sz w:val="20"/>
                 <w:szCs w:val="20"/>
               </w:rPr>
-              <w:t>%ld</w:t>
+              <w:t>%</w:t>
             </w:r>
+            <w:proofErr w:type="spellStart"/>
+            <w:r>
+              <w:rPr>
+                <w:b/>
+                <w:color w:val="000000" w:themeColor="text1"/>
+                <w:sz w:val="20"/>
+                <w:szCs w:val="20"/>
+              </w:rPr>
+              <w:t>ld</w:t>
+            </w:r>
+            <w:proofErr w:type="spellEnd"/>
           </w:p>
           <w:p>
             <w:pPr>
@@ -3821,8 +4074,19 @@
                 <w:sz w:val="20"/>
                 <w:szCs w:val="20"/>
               </w:rPr>
-              <w:t>%lld</w:t>
+              <w:t>%</w:t>
             </w:r>
+            <w:proofErr w:type="spellStart"/>
+            <w:r>
+              <w:rPr>
+                <w:b/>
+                <w:color w:val="000000" w:themeColor="text1"/>
+                <w:sz w:val="20"/>
+                <w:szCs w:val="20"/>
+              </w:rPr>
+              <w:t>lld</w:t>
+            </w:r>
+            <w:proofErr w:type="spellEnd"/>
           </w:p>
         </w:tc>
         <w:tc>
@@ -3856,7 +4120,25 @@
                 <w:sz w:val="20"/>
                 <w:szCs w:val="20"/>
               </w:rPr>
-              <w:t>same as int)</w:t>
+              <w:t xml:space="preserve">same as </w:t>
+            </w:r>
+            <w:proofErr w:type="spellStart"/>
+            <w:r>
+              <w:rPr>
+                <w:color w:val="000000" w:themeColor="text1"/>
+                <w:sz w:val="20"/>
+                <w:szCs w:val="20"/>
+              </w:rPr>
+              <w:t>int</w:t>
+            </w:r>
+            <w:proofErr w:type="spellEnd"/>
+            <w:r>
+              <w:rPr>
+                <w:color w:val="000000" w:themeColor="text1"/>
+                <w:sz w:val="20"/>
+                <w:szCs w:val="20"/>
+              </w:rPr>
+              <w:t>)</w:t>
             </w:r>
           </w:p>
           <w:p>
@@ -3878,8 +4160,18 @@
                 <w:sz w:val="20"/>
                 <w:szCs w:val="20"/>
               </w:rPr>
-              <w:t>Long Long SIGNED int</w:t>
+              <w:t xml:space="preserve">Long Long SIGNED </w:t>
             </w:r>
+            <w:proofErr w:type="spellStart"/>
+            <w:r>
+              <w:rPr>
+                <w:color w:val="000000" w:themeColor="text1"/>
+                <w:sz w:val="20"/>
+                <w:szCs w:val="20"/>
+              </w:rPr>
+              <w:t>int</w:t>
+            </w:r>
+            <w:proofErr w:type="spellEnd"/>
           </w:p>
         </w:tc>
         <w:tc>
@@ -3907,8 +4199,19 @@
                 <w:sz w:val="20"/>
                 <w:szCs w:val="20"/>
               </w:rPr>
-              <w:t>Same as signed int</w:t>
+              <w:t xml:space="preserve">Same as signed </w:t>
             </w:r>
+            <w:proofErr w:type="spellStart"/>
+            <w:r>
+              <w:rPr>
+                <w:b/>
+                <w:color w:val="000000" w:themeColor="text1"/>
+                <w:sz w:val="20"/>
+                <w:szCs w:val="20"/>
+              </w:rPr>
+              <w:t>int</w:t>
+            </w:r>
+            <w:proofErr w:type="spellEnd"/>
           </w:p>
           <w:p>
             <w:pPr>
@@ -3937,6 +4240,9 @@
         </w:tc>
       </w:tr>
       <w:tr>
+        <w:trPr>
+          <w:trHeight w:val="276"/>
+        </w:trPr>
         <w:tc>
           <w:tcPr>
             <w:tcW w:w="1492" w:type="dxa"/>
@@ -4101,10 +4407,22 @@
                 <w:szCs w:val="20"/>
               </w:rPr>
             </w:pPr>
+            <w:r>
+              <w:rPr>
+                <w:b/>
+                <w:color w:val="000000" w:themeColor="text1"/>
+                <w:sz w:val="20"/>
+                <w:szCs w:val="20"/>
+              </w:rPr>
+              <w:t>1 char = 1 byte</w:t>
+            </w:r>
           </w:p>
         </w:tc>
       </w:tr>
       <w:tr>
+        <w:trPr>
+          <w:trHeight w:val="500"/>
+        </w:trPr>
         <w:tc>
           <w:tcPr>
             <w:tcW w:w="1492" w:type="dxa"/>
@@ -4259,6 +4577,7 @@
             </w:pPr>
             <w:r>
               <w:rPr>
+                <w:b/>
                 <w:color w:val="000000" w:themeColor="text1"/>
                 <w:sz w:val="20"/>
                 <w:szCs w:val="20"/>
@@ -4282,6 +4601,7 @@
             </w:pPr>
             <w:r>
               <w:rPr>
+                <w:b/>
                 <w:color w:val="000000" w:themeColor="text1"/>
                 <w:sz w:val="20"/>
                 <w:szCs w:val="20"/>
@@ -4295,7 +4615,16 @@
                 <w:sz w:val="20"/>
                 <w:szCs w:val="20"/>
               </w:rPr>
-              <w:t>0 to 2</w:t>
+              <w:t>0</w:t>
+            </w:r>
+            <w:r>
+              <w:rPr>
+                <w:b/>
+                <w:color w:val="FF0000"/>
+                <w:sz w:val="20"/>
+                <w:szCs w:val="20"/>
+              </w:rPr>
+              <w:t xml:space="preserve"> to 2</w:t>
             </w:r>
             <w:r>
               <w:rPr>
@@ -4320,6 +4649,9 @@
         </w:tc>
       </w:tr>
       <w:tr>
+        <w:trPr>
+          <w:trHeight w:val="290"/>
+        </w:trPr>
         <w:tc>
           <w:tcPr>
             <w:tcW w:w="1492" w:type="dxa"/>
@@ -4480,7 +4812,27 @@
                 <w:sz w:val="20"/>
                 <w:szCs w:val="20"/>
               </w:rPr>
-              <w:t>(dec)</w:t>
+              <w:t>(</w:t>
+            </w:r>
+            <w:proofErr w:type="spellStart"/>
+            <w:r>
+              <w:rPr>
+                <w:b/>
+                <w:color w:val="FF0000"/>
+                <w:sz w:val="20"/>
+                <w:szCs w:val="20"/>
+              </w:rPr>
+              <w:t>dec</w:t>
+            </w:r>
+            <w:proofErr w:type="spellEnd"/>
+            <w:r>
+              <w:rPr>
+                <w:b/>
+                <w:color w:val="FF0000"/>
+                <w:sz w:val="20"/>
+                <w:szCs w:val="20"/>
+              </w:rPr>
+              <w:t>)</w:t>
             </w:r>
             <w:r>
               <w:rPr>
@@ -4613,7 +4965,25 @@
           <w:sz w:val="20"/>
           <w:szCs w:val="20"/>
         </w:rPr>
-        <w:t>Bits can be interpreted in various ways, from ints, to characters, to hexadecimals or even COLOUR</w:t>
+        <w:t xml:space="preserve">Bits can be interpreted in various ways, from </w:t>
+      </w:r>
+      <w:proofErr w:type="spellStart"/>
+      <w:r>
+        <w:rPr>
+          <w:color w:val="000000" w:themeColor="text1"/>
+          <w:sz w:val="20"/>
+          <w:szCs w:val="20"/>
+        </w:rPr>
+        <w:t>ints</w:t>
+      </w:r>
+      <w:proofErr w:type="spellEnd"/>
+      <w:r>
+        <w:rPr>
+          <w:color w:val="000000" w:themeColor="text1"/>
+          <w:sz w:val="20"/>
+          <w:szCs w:val="20"/>
+        </w:rPr>
+        <w:t>, to characters, to hexadecimals or even COLOUR</w:t>
       </w:r>
       <w:r>
         <w:rPr>
@@ -4969,7 +5339,25 @@
           <w:sz w:val="20"/>
           <w:szCs w:val="20"/>
         </w:rPr>
-        <w:t xml:space="preserve"> Resolution dimension = # of pixels width/height per unit of length. E.g. pixels per inch (ppi) measurement</w:t>
+        <w:t xml:space="preserve"> Resolution dimension = # of pixels width/height per unit of length. E.g. pixels per inch (</w:t>
+      </w:r>
+      <w:proofErr w:type="spellStart"/>
+      <w:r>
+        <w:rPr>
+          <w:color w:val="000000" w:themeColor="text1"/>
+          <w:sz w:val="20"/>
+          <w:szCs w:val="20"/>
+        </w:rPr>
+        <w:t>ppi</w:t>
+      </w:r>
+      <w:proofErr w:type="spellEnd"/>
+      <w:r>
+        <w:rPr>
+          <w:color w:val="000000" w:themeColor="text1"/>
+          <w:sz w:val="20"/>
+          <w:szCs w:val="20"/>
+        </w:rPr>
+        <w:t>) measurement</w:t>
       </w:r>
     </w:p>
     <w:p>
@@ -5066,6 +5454,7 @@
         </w:rPr>
         <w:br/>
       </w:r>
+      <w:proofErr w:type="spellStart"/>
       <w:r>
         <w:rPr>
           <w:b/>
@@ -5073,7 +5462,37 @@
           <w:sz w:val="20"/>
           <w:szCs w:val="20"/>
         </w:rPr>
-        <w:t>ArraySize = RowSize x</w:t>
+        <w:t>ArraySize</w:t>
+      </w:r>
+      <w:proofErr w:type="spellEnd"/>
+      <w:r>
+        <w:rPr>
+          <w:b/>
+          <w:color w:val="4472C4" w:themeColor="accent5"/>
+          <w:sz w:val="20"/>
+          <w:szCs w:val="20"/>
+        </w:rPr>
+        <w:t xml:space="preserve"> = </w:t>
+      </w:r>
+      <w:proofErr w:type="spellStart"/>
+      <w:r>
+        <w:rPr>
+          <w:b/>
+          <w:color w:val="4472C4" w:themeColor="accent5"/>
+          <w:sz w:val="20"/>
+          <w:szCs w:val="20"/>
+        </w:rPr>
+        <w:t>RowSize</w:t>
+      </w:r>
+      <w:proofErr w:type="spellEnd"/>
+      <w:r>
+        <w:rPr>
+          <w:b/>
+          <w:color w:val="4472C4" w:themeColor="accent5"/>
+          <w:sz w:val="20"/>
+          <w:szCs w:val="20"/>
+        </w:rPr>
+        <w:t xml:space="preserve"> x</w:t>
       </w:r>
       <w:r>
         <w:rPr>
@@ -5160,7 +5579,6 @@
           <w:szCs w:val="20"/>
           <w:u w:val="single"/>
         </w:rPr>
-        <w:lastRenderedPageBreak/>
         <w:t>Bitmap file in a HEX EDITOR</w:t>
       </w:r>
     </w:p>
@@ -5409,14 +5827,25 @@
         </w:rPr>
         <w:t xml:space="preserve">A row of pixels must start on a </w:t>
       </w:r>
-      <w:r>
-        <w:rPr>
-          <w:b/>
-          <w:color w:val="000000" w:themeColor="text1"/>
-          <w:sz w:val="20"/>
-          <w:szCs w:val="20"/>
-        </w:rPr>
-        <w:t>4 byte boundary</w:t>
+      <w:proofErr w:type="gramStart"/>
+      <w:r>
+        <w:rPr>
+          <w:b/>
+          <w:color w:val="000000" w:themeColor="text1"/>
+          <w:sz w:val="20"/>
+          <w:szCs w:val="20"/>
+        </w:rPr>
+        <w:t>4 byte</w:t>
+      </w:r>
+      <w:proofErr w:type="gramEnd"/>
+      <w:r>
+        <w:rPr>
+          <w:b/>
+          <w:color w:val="000000" w:themeColor="text1"/>
+          <w:sz w:val="20"/>
+          <w:szCs w:val="20"/>
+        </w:rPr>
+        <w:t xml:space="preserve"> boundary</w:t>
       </w:r>
       <w:r>
         <w:rPr>
@@ -5505,7 +5934,25 @@
           <w:sz w:val="20"/>
           <w:szCs w:val="20"/>
         </w:rPr>
-        <w:t>Since there is a 4 byte boundary,</w:t>
+        <w:t xml:space="preserve">Since there is a </w:t>
+      </w:r>
+      <w:proofErr w:type="gramStart"/>
+      <w:r>
+        <w:rPr>
+          <w:color w:val="000000" w:themeColor="text1"/>
+          <w:sz w:val="20"/>
+          <w:szCs w:val="20"/>
+        </w:rPr>
+        <w:t>4 byte</w:t>
+      </w:r>
+      <w:proofErr w:type="gramEnd"/>
+      <w:r>
+        <w:rPr>
+          <w:color w:val="000000" w:themeColor="text1"/>
+          <w:sz w:val="20"/>
+          <w:szCs w:val="20"/>
+        </w:rPr>
+        <w:t xml:space="preserve"> boundary,</w:t>
       </w:r>
       <w:r>
         <w:rPr>
@@ -5668,7 +6115,25 @@
           <w:sz w:val="20"/>
           <w:szCs w:val="20"/>
         </w:rPr>
-        <w:t>1 byte / 8 bits per colour)</w:t>
+        <w:t xml:space="preserve">1 byte / 8 </w:t>
+      </w:r>
+      <w:proofErr w:type="gramStart"/>
+      <w:r>
+        <w:rPr>
+          <w:color w:val="000000" w:themeColor="text1"/>
+          <w:sz w:val="20"/>
+          <w:szCs w:val="20"/>
+        </w:rPr>
+        <w:t>bits</w:t>
+      </w:r>
+      <w:proofErr w:type="gramEnd"/>
+      <w:r>
+        <w:rPr>
+          <w:color w:val="000000" w:themeColor="text1"/>
+          <w:sz w:val="20"/>
+          <w:szCs w:val="20"/>
+        </w:rPr>
+        <w:t xml:space="preserve"> per colour)</w:t>
       </w:r>
     </w:p>
     <w:p>
@@ -6346,22 +6811,6 @@
           <w:szCs w:val="20"/>
         </w:rPr>
       </w:pPr>
-      <w:r>
-        <w:rPr>
-          <w:sz w:val="20"/>
-          <w:szCs w:val="20"/>
-          <w:u w:val="single"/>
-        </w:rPr>
-        <w:t>Arrays and Pointers</w:t>
-      </w:r>
-    </w:p>
-    <w:p>
-      <w:pPr>
-        <w:rPr>
-          <w:sz w:val="20"/>
-          <w:szCs w:val="20"/>
-        </w:rPr>
-      </w:pPr>
     </w:p>
     <w:p>
       <w:pPr>
@@ -6474,8 +6923,9 @@
           <w:sz w:val="20"/>
           <w:szCs w:val="20"/>
         </w:rPr>
-        <w:t xml:space="preserve"> + HTTP</w:t>
-      </w:r>
+        <w:t xml:space="preserve"> + </w:t>
+      </w:r>
+      <w:proofErr w:type="gramStart"/>
       <w:r>
         <w:rPr>
           <w:b/>
@@ -6483,8 +6933,36 @@
           <w:sz w:val="20"/>
           <w:szCs w:val="20"/>
         </w:rPr>
+        <w:t>HTTP</w:t>
+      </w:r>
+      <w:r>
+        <w:rPr>
+          <w:b/>
+          <w:color w:val="FF0000"/>
+          <w:sz w:val="20"/>
+          <w:szCs w:val="20"/>
+        </w:rPr>
         <w:t xml:space="preserve">, </w:t>
       </w:r>
+      <w:r>
+        <w:rPr>
+          <w:b/>
+          <w:color w:val="FF0000"/>
+          <w:sz w:val="20"/>
+          <w:szCs w:val="20"/>
+        </w:rPr>
+        <w:t xml:space="preserve"> STRINGS</w:t>
+      </w:r>
+      <w:proofErr w:type="gramEnd"/>
+      <w:r>
+        <w:rPr>
+          <w:b/>
+          <w:color w:val="FF0000"/>
+          <w:sz w:val="20"/>
+          <w:szCs w:val="20"/>
+        </w:rPr>
+        <w:t>, ARRAYS</w:t>
+      </w:r>
     </w:p>
     <w:p>
       <w:pPr>
@@ -6528,6 +7006,116 @@
       <w:pPr>
         <w:rPr>
           <w:color w:val="000000" w:themeColor="text1"/>
+          <w:sz w:val="20"/>
+          <w:szCs w:val="20"/>
+        </w:rPr>
+      </w:pPr>
+    </w:p>
+    <w:p>
+      <w:pPr>
+        <w:rPr>
+          <w:b/>
+          <w:color w:val="5B9BD5" w:themeColor="accent1"/>
+          <w:sz w:val="20"/>
+          <w:szCs w:val="20"/>
+        </w:rPr>
+      </w:pPr>
+    </w:p>
+    <w:p>
+      <w:pPr>
+        <w:rPr>
+          <w:b/>
+          <w:color w:val="5B9BD5" w:themeColor="accent1"/>
+          <w:sz w:val="20"/>
+          <w:szCs w:val="20"/>
+        </w:rPr>
+      </w:pPr>
+    </w:p>
+    <w:p>
+      <w:pPr>
+        <w:rPr>
+          <w:b/>
+          <w:color w:val="5B9BD5" w:themeColor="accent1"/>
+          <w:sz w:val="20"/>
+          <w:szCs w:val="20"/>
+        </w:rPr>
+      </w:pPr>
+    </w:p>
+    <w:p>
+      <w:pPr>
+        <w:rPr>
+          <w:b/>
+          <w:color w:val="5B9BD5" w:themeColor="accent1"/>
+          <w:sz w:val="20"/>
+          <w:szCs w:val="20"/>
+        </w:rPr>
+      </w:pPr>
+    </w:p>
+    <w:p>
+      <w:pPr>
+        <w:rPr>
+          <w:b/>
+          <w:color w:val="5B9BD5" w:themeColor="accent1"/>
+          <w:sz w:val="20"/>
+          <w:szCs w:val="20"/>
+        </w:rPr>
+      </w:pPr>
+    </w:p>
+    <w:p>
+      <w:pPr>
+        <w:rPr>
+          <w:b/>
+          <w:color w:val="5B9BD5" w:themeColor="accent1"/>
+          <w:sz w:val="20"/>
+          <w:szCs w:val="20"/>
+        </w:rPr>
+      </w:pPr>
+    </w:p>
+    <w:p>
+      <w:pPr>
+        <w:rPr>
+          <w:b/>
+          <w:color w:val="5B9BD5" w:themeColor="accent1"/>
+          <w:sz w:val="20"/>
+          <w:szCs w:val="20"/>
+        </w:rPr>
+      </w:pPr>
+    </w:p>
+    <w:p>
+      <w:pPr>
+        <w:rPr>
+          <w:b/>
+          <w:color w:val="5B9BD5" w:themeColor="accent1"/>
+          <w:sz w:val="20"/>
+          <w:szCs w:val="20"/>
+        </w:rPr>
+      </w:pPr>
+    </w:p>
+    <w:p>
+      <w:pPr>
+        <w:rPr>
+          <w:b/>
+          <w:color w:val="5B9BD5" w:themeColor="accent1"/>
+          <w:sz w:val="20"/>
+          <w:szCs w:val="20"/>
+        </w:rPr>
+      </w:pPr>
+    </w:p>
+    <w:p>
+      <w:pPr>
+        <w:rPr>
+          <w:b/>
+          <w:color w:val="5B9BD5" w:themeColor="accent1"/>
+          <w:sz w:val="20"/>
+          <w:szCs w:val="20"/>
+        </w:rPr>
+      </w:pPr>
+    </w:p>
+    <w:p>
+      <w:pPr>
+        <w:rPr>
+          <w:b/>
+          <w:color w:val="5B9BD5" w:themeColor="accent1"/>
           <w:sz w:val="20"/>
           <w:szCs w:val="20"/>
         </w:rPr>
@@ -6993,7 +7581,27 @@
           <w:sz w:val="20"/>
           <w:szCs w:val="20"/>
         </w:rPr>
-        <w:t>telnet [ip number] [port number]</w:t>
+        <w:t>telnet [</w:t>
+      </w:r>
+      <w:proofErr w:type="spellStart"/>
+      <w:r>
+        <w:rPr>
+          <w:b/>
+          <w:color w:val="000000" w:themeColor="text1"/>
+          <w:sz w:val="20"/>
+          <w:szCs w:val="20"/>
+        </w:rPr>
+        <w:t>ip</w:t>
+      </w:r>
+      <w:proofErr w:type="spellEnd"/>
+      <w:r>
+        <w:rPr>
+          <w:b/>
+          <w:color w:val="000000" w:themeColor="text1"/>
+          <w:sz w:val="20"/>
+          <w:szCs w:val="20"/>
+        </w:rPr>
+        <w:t xml:space="preserve"> number] [port number]</w:t>
       </w:r>
       <w:r>
         <w:rPr>
@@ -7057,7 +7665,27 @@
           <w:sz w:val="20"/>
           <w:szCs w:val="20"/>
         </w:rPr>
-        <w:t>HTML is Hypertext Markup Language</w:t>
+        <w:t xml:space="preserve">HTML is Hypertext </w:t>
+      </w:r>
+      <w:proofErr w:type="spellStart"/>
+      <w:r>
+        <w:rPr>
+          <w:b/>
+          <w:color w:val="000000" w:themeColor="text1"/>
+          <w:sz w:val="20"/>
+          <w:szCs w:val="20"/>
+        </w:rPr>
+        <w:t>Markup</w:t>
+      </w:r>
+      <w:proofErr w:type="spellEnd"/>
+      <w:r>
+        <w:rPr>
+          <w:b/>
+          <w:color w:val="000000" w:themeColor="text1"/>
+          <w:sz w:val="20"/>
+          <w:szCs w:val="20"/>
+        </w:rPr>
+        <w:t xml:space="preserve"> Language</w:t>
       </w:r>
       <w:r>
         <w:rPr>
@@ -7071,11 +7699,1789 @@
     <w:p>
       <w:pPr>
         <w:rPr>
-          <w:color w:val="000000" w:themeColor="text1"/>
-          <w:sz w:val="20"/>
-          <w:szCs w:val="20"/>
-        </w:rPr>
-      </w:pPr>
+          <w:b/>
+          <w:color w:val="5B9BD5" w:themeColor="accent1"/>
+          <w:sz w:val="20"/>
+          <w:szCs w:val="20"/>
+        </w:rPr>
+      </w:pPr>
+      <w:r>
+        <w:rPr>
+          <w:b/>
+          <w:color w:val="5B9BD5" w:themeColor="accent1"/>
+          <w:sz w:val="20"/>
+          <w:szCs w:val="20"/>
+        </w:rPr>
+        <w:t>Strings</w:t>
+      </w:r>
+    </w:p>
+    <w:p>
+      <w:pPr>
+        <w:rPr>
+          <w:color w:val="000000" w:themeColor="text1"/>
+          <w:sz w:val="20"/>
+          <w:szCs w:val="20"/>
+        </w:rPr>
+      </w:pPr>
+      <w:r>
+        <w:rPr>
+          <w:color w:val="000000" w:themeColor="text1"/>
+          <w:sz w:val="20"/>
+          <w:szCs w:val="20"/>
+          <w:u w:val="single"/>
+        </w:rPr>
+        <w:t>Strings as ARRAYS</w:t>
+      </w:r>
+    </w:p>
+    <w:p>
+      <w:pPr>
+        <w:rPr>
+          <w:color w:val="000000" w:themeColor="text1"/>
+          <w:sz w:val="20"/>
+          <w:szCs w:val="20"/>
+        </w:rPr>
+      </w:pPr>
+      <w:r>
+        <w:rPr>
+          <w:noProof/>
+          <w:color w:val="000000" w:themeColor="text1"/>
+          <w:sz w:val="20"/>
+          <w:szCs w:val="20"/>
+          <w:lang w:val="en-US"/>
+        </w:rPr>
+        <w:drawing>
+          <wp:inline distT="0" distB="0" distL="0" distR="0" wp14:anchorId="4C7FB5CD" wp14:editId="38FD6D2B">
+            <wp:extent cx="3361255" cy="1171938"/>
+            <wp:effectExtent l="0" t="0" r="0" b="0"/>
+            <wp:docPr id="10" name="Picture 10"/>
+            <wp:cNvGraphicFramePr>
+              <a:graphicFrameLocks xmlns:a="http://schemas.openxmlformats.org/drawingml/2006/main" noChangeAspect="1"/>
+            </wp:cNvGraphicFramePr>
+            <a:graphic xmlns:a="http://schemas.openxmlformats.org/drawingml/2006/main">
+              <a:graphicData uri="http://schemas.openxmlformats.org/drawingml/2006/picture">
+                <pic:pic xmlns:pic="http://schemas.openxmlformats.org/drawingml/2006/picture">
+                  <pic:nvPicPr>
+                    <pic:cNvPr id="10" name="Screen Shot 2016-06-12 at 2.43.36 PM.png"/>
+                    <pic:cNvPicPr/>
+                  </pic:nvPicPr>
+                  <pic:blipFill>
+                    <a:blip r:embed="rId13">
+                      <a:extLst>
+                        <a:ext uri="{28A0092B-C50C-407E-A947-70E740481C1C}">
+                          <a14:useLocalDpi xmlns:a14="http://schemas.microsoft.com/office/drawing/2010/main" val="0"/>
+                        </a:ext>
+                      </a:extLst>
+                    </a:blip>
+                    <a:stretch>
+                      <a:fillRect/>
+                    </a:stretch>
+                  </pic:blipFill>
+                  <pic:spPr>
+                    <a:xfrm>
+                      <a:off x="0" y="0"/>
+                      <a:ext cx="3398228" cy="1184829"/>
+                    </a:xfrm>
+                    <a:prstGeom prst="rect">
+                      <a:avLst/>
+                    </a:prstGeom>
+                  </pic:spPr>
+                </pic:pic>
+              </a:graphicData>
+            </a:graphic>
+          </wp:inline>
+        </w:drawing>
+      </w:r>
+      <w:r>
+        <w:rPr>
+          <w:noProof/>
+          <w:color w:val="000000" w:themeColor="text1"/>
+          <w:sz w:val="20"/>
+          <w:szCs w:val="20"/>
+          <w:lang w:val="en-US"/>
+        </w:rPr>
+        <w:drawing>
+          <wp:inline distT="0" distB="0" distL="0" distR="0" wp14:anchorId="0BCFDA5E" wp14:editId="1BB38F61">
+            <wp:extent cx="3247481" cy="1194476"/>
+            <wp:effectExtent l="0" t="0" r="3810" b="0"/>
+            <wp:docPr id="11" name="Picture 11"/>
+            <wp:cNvGraphicFramePr>
+              <a:graphicFrameLocks xmlns:a="http://schemas.openxmlformats.org/drawingml/2006/main" noChangeAspect="1"/>
+            </wp:cNvGraphicFramePr>
+            <a:graphic xmlns:a="http://schemas.openxmlformats.org/drawingml/2006/main">
+              <a:graphicData uri="http://schemas.openxmlformats.org/drawingml/2006/picture">
+                <pic:pic xmlns:pic="http://schemas.openxmlformats.org/drawingml/2006/picture">
+                  <pic:nvPicPr>
+                    <pic:cNvPr id="11" name="Screen Shot 2016-06-12 at 2.43.51 PM.png"/>
+                    <pic:cNvPicPr/>
+                  </pic:nvPicPr>
+                  <pic:blipFill>
+                    <a:blip r:embed="rId14">
+                      <a:extLst>
+                        <a:ext uri="{28A0092B-C50C-407E-A947-70E740481C1C}">
+                          <a14:useLocalDpi xmlns:a14="http://schemas.microsoft.com/office/drawing/2010/main" val="0"/>
+                        </a:ext>
+                      </a:extLst>
+                    </a:blip>
+                    <a:stretch>
+                      <a:fillRect/>
+                    </a:stretch>
+                  </pic:blipFill>
+                  <pic:spPr>
+                    <a:xfrm>
+                      <a:off x="0" y="0"/>
+                      <a:ext cx="3279460" cy="1206238"/>
+                    </a:xfrm>
+                    <a:prstGeom prst="rect">
+                      <a:avLst/>
+                    </a:prstGeom>
+                  </pic:spPr>
+                </pic:pic>
+              </a:graphicData>
+            </a:graphic>
+          </wp:inline>
+        </w:drawing>
+      </w:r>
+    </w:p>
+    <w:p>
+      <w:pPr>
+        <w:rPr>
+          <w:color w:val="000000" w:themeColor="text1"/>
+          <w:sz w:val="20"/>
+          <w:szCs w:val="20"/>
+        </w:rPr>
+      </w:pPr>
+      <w:r>
+        <w:rPr>
+          <w:color w:val="000000" w:themeColor="text1"/>
+          <w:sz w:val="20"/>
+          <w:szCs w:val="20"/>
+        </w:rPr>
+        <w:t>You can also initialise</w:t>
+      </w:r>
+      <w:r>
+        <w:rPr>
+          <w:color w:val="000000" w:themeColor="text1"/>
+          <w:sz w:val="20"/>
+          <w:szCs w:val="20"/>
+        </w:rPr>
+        <w:t xml:space="preserve"> as</w:t>
+      </w:r>
+      <w:r>
+        <w:rPr>
+          <w:color w:val="000000" w:themeColor="text1"/>
+          <w:sz w:val="20"/>
+          <w:szCs w:val="20"/>
+        </w:rPr>
+        <w:t xml:space="preserve"> </w:t>
+      </w:r>
+      <w:r>
+        <w:rPr>
+          <w:b/>
+          <w:color w:val="000000" w:themeColor="text1"/>
+          <w:sz w:val="20"/>
+          <w:szCs w:val="20"/>
+        </w:rPr>
+        <w:t xml:space="preserve">char </w:t>
+      </w:r>
+      <w:proofErr w:type="gramStart"/>
+      <w:r>
+        <w:rPr>
+          <w:b/>
+          <w:color w:val="000000" w:themeColor="text1"/>
+          <w:sz w:val="20"/>
+          <w:szCs w:val="20"/>
+        </w:rPr>
+        <w:t>label[</w:t>
+      </w:r>
+      <w:proofErr w:type="gramEnd"/>
+      <w:r>
+        <w:rPr>
+          <w:b/>
+          <w:color w:val="000000" w:themeColor="text1"/>
+          <w:sz w:val="20"/>
+          <w:szCs w:val="20"/>
+        </w:rPr>
+        <w:t>7]</w:t>
+      </w:r>
+      <w:r>
+        <w:rPr>
+          <w:b/>
+          <w:color w:val="000000" w:themeColor="text1"/>
+          <w:sz w:val="20"/>
+          <w:szCs w:val="20"/>
+        </w:rPr>
+        <w:t xml:space="preserve"> = { ‘S’, ‘I’, ‘N’, ‘G’, ‘L’, ‘E’</w:t>
+      </w:r>
+      <w:r>
+        <w:rPr>
+          <w:b/>
+          <w:color w:val="000000" w:themeColor="text1"/>
+          <w:sz w:val="20"/>
+          <w:szCs w:val="20"/>
+        </w:rPr>
+        <w:t>, ‘\0’ }</w:t>
+      </w:r>
+    </w:p>
+    <w:p>
+      <w:pPr>
+        <w:pStyle w:val="ListParagraph"/>
+        <w:numPr>
+          <w:ilvl w:val="0"/>
+          <w:numId w:val="30"/>
+        </w:numPr>
+        <w:rPr>
+          <w:color w:val="000000" w:themeColor="text1"/>
+          <w:sz w:val="20"/>
+          <w:szCs w:val="20"/>
+          <w:u w:val="single"/>
+        </w:rPr>
+      </w:pPr>
+      <w:r>
+        <w:rPr>
+          <w:color w:val="000000" w:themeColor="text1"/>
+          <w:sz w:val="20"/>
+          <w:szCs w:val="20"/>
+        </w:rPr>
+        <w:t>This “character by character”</w:t>
+      </w:r>
+      <w:r>
+        <w:rPr>
+          <w:color w:val="000000" w:themeColor="text1"/>
+          <w:sz w:val="20"/>
+          <w:szCs w:val="20"/>
+        </w:rPr>
+        <w:t xml:space="preserve"> initialisation method requires inserting a </w:t>
+      </w:r>
+      <w:r>
+        <w:rPr>
+          <w:b/>
+          <w:color w:val="000000" w:themeColor="text1"/>
+          <w:sz w:val="20"/>
+          <w:szCs w:val="20"/>
+        </w:rPr>
+        <w:t>NULL TERMINATOR</w:t>
+      </w:r>
+    </w:p>
+    <w:p>
+      <w:pPr>
+        <w:pStyle w:val="ListParagraph"/>
+        <w:numPr>
+          <w:ilvl w:val="0"/>
+          <w:numId w:val="30"/>
+        </w:numPr>
+        <w:rPr>
+          <w:color w:val="000000" w:themeColor="text1"/>
+          <w:sz w:val="20"/>
+          <w:szCs w:val="20"/>
+          <w:u w:val="single"/>
+        </w:rPr>
+      </w:pPr>
+      <w:r>
+        <w:rPr>
+          <w:color w:val="000000" w:themeColor="text1"/>
+          <w:sz w:val="20"/>
+          <w:szCs w:val="20"/>
+        </w:rPr>
+        <w:t xml:space="preserve">You can initialise as a </w:t>
+      </w:r>
+      <w:r>
+        <w:rPr>
+          <w:b/>
+          <w:color w:val="000000" w:themeColor="text1"/>
+          <w:sz w:val="20"/>
+          <w:szCs w:val="20"/>
+        </w:rPr>
+        <w:t>string literal</w:t>
+      </w:r>
+      <w:r>
+        <w:rPr>
+          <w:color w:val="000000" w:themeColor="text1"/>
+          <w:sz w:val="20"/>
+          <w:szCs w:val="20"/>
+        </w:rPr>
+        <w:t xml:space="preserve"> automatically include the null terminator (see below)</w:t>
+      </w:r>
+    </w:p>
+    <w:p>
+      <w:pPr>
+        <w:rPr>
+          <w:color w:val="000000" w:themeColor="text1"/>
+          <w:sz w:val="20"/>
+          <w:szCs w:val="20"/>
+        </w:rPr>
+      </w:pPr>
+      <w:r>
+        <w:rPr>
+          <w:color w:val="000000" w:themeColor="text1"/>
+          <w:sz w:val="20"/>
+          <w:szCs w:val="20"/>
+          <w:u w:val="single"/>
+        </w:rPr>
+        <w:lastRenderedPageBreak/>
+        <w:t>Strings as POINTERS</w:t>
+      </w:r>
+    </w:p>
+    <w:p>
+      <w:pPr>
+        <w:rPr>
+          <w:color w:val="000000" w:themeColor="text1"/>
+          <w:sz w:val="20"/>
+          <w:szCs w:val="20"/>
+        </w:rPr>
+      </w:pPr>
+      <w:r>
+        <w:rPr>
+          <w:color w:val="000000" w:themeColor="text1"/>
+          <w:sz w:val="20"/>
+          <w:szCs w:val="20"/>
+        </w:rPr>
+        <w:t xml:space="preserve">Pointers only hold an </w:t>
+      </w:r>
+      <w:proofErr w:type="gramStart"/>
+      <w:r>
+        <w:rPr>
+          <w:color w:val="000000" w:themeColor="text1"/>
+          <w:sz w:val="20"/>
+          <w:szCs w:val="20"/>
+        </w:rPr>
+        <w:t>address,</w:t>
+      </w:r>
+      <w:proofErr w:type="gramEnd"/>
+      <w:r>
+        <w:rPr>
+          <w:color w:val="000000" w:themeColor="text1"/>
+          <w:sz w:val="20"/>
+          <w:szCs w:val="20"/>
+        </w:rPr>
+        <w:t xml:space="preserve"> they cannot hold all characters in a char array.</w:t>
+      </w:r>
+    </w:p>
+    <w:p>
+      <w:pPr>
+        <w:pStyle w:val="ListParagraph"/>
+        <w:numPr>
+          <w:ilvl w:val="0"/>
+          <w:numId w:val="30"/>
+        </w:numPr>
+        <w:rPr>
+          <w:color w:val="000000" w:themeColor="text1"/>
+          <w:sz w:val="20"/>
+          <w:szCs w:val="20"/>
+        </w:rPr>
+      </w:pPr>
+      <w:r>
+        <w:rPr>
+          <w:color w:val="000000" w:themeColor="text1"/>
+          <w:sz w:val="20"/>
+          <w:szCs w:val="20"/>
+        </w:rPr>
+        <w:t xml:space="preserve">For pointers to strings, they hold the address of the </w:t>
+      </w:r>
+      <w:r>
+        <w:rPr>
+          <w:b/>
+          <w:color w:val="000000" w:themeColor="text1"/>
+          <w:sz w:val="20"/>
+          <w:szCs w:val="20"/>
+        </w:rPr>
+        <w:t>first character of an array</w:t>
+      </w:r>
+    </w:p>
+    <w:p>
+      <w:pPr>
+        <w:pStyle w:val="ListParagraph"/>
+        <w:numPr>
+          <w:ilvl w:val="0"/>
+          <w:numId w:val="30"/>
+        </w:numPr>
+        <w:rPr>
+          <w:color w:val="000000" w:themeColor="text1"/>
+          <w:sz w:val="20"/>
+          <w:szCs w:val="20"/>
+        </w:rPr>
+      </w:pPr>
+      <w:r>
+        <w:rPr>
+          <w:color w:val="000000" w:themeColor="text1"/>
+          <w:sz w:val="20"/>
+          <w:szCs w:val="20"/>
+        </w:rPr>
+        <w:t>When w</w:t>
+      </w:r>
+      <w:r>
+        <w:rPr>
+          <w:color w:val="000000" w:themeColor="text1"/>
+          <w:sz w:val="20"/>
+          <w:szCs w:val="20"/>
+        </w:rPr>
+        <w:t>e use char * to keep track of a string, the char array containing the string must already be declared.</w:t>
+      </w:r>
+    </w:p>
+    <w:p>
+      <w:pPr>
+        <w:pStyle w:val="ListParagraph"/>
+        <w:numPr>
+          <w:ilvl w:val="0"/>
+          <w:numId w:val="30"/>
+        </w:numPr>
+        <w:rPr>
+          <w:color w:val="000000" w:themeColor="text1"/>
+          <w:sz w:val="20"/>
+          <w:szCs w:val="20"/>
+        </w:rPr>
+      </w:pPr>
+      <w:r>
+        <w:rPr>
+          <w:color w:val="000000" w:themeColor="text1"/>
+          <w:sz w:val="20"/>
+          <w:szCs w:val="20"/>
+        </w:rPr>
+        <w:t>Disadvantage of using pointers</w:t>
+      </w:r>
+      <w:r>
+        <w:rPr>
+          <w:color w:val="000000" w:themeColor="text1"/>
+          <w:sz w:val="20"/>
+          <w:szCs w:val="20"/>
+        </w:rPr>
+        <w:t xml:space="preserve"> rather than arrays</w:t>
+      </w:r>
+      <w:r>
+        <w:rPr>
+          <w:color w:val="000000" w:themeColor="text1"/>
+          <w:sz w:val="20"/>
+          <w:szCs w:val="20"/>
+        </w:rPr>
+        <w:t xml:space="preserve"> is </w:t>
+      </w:r>
+      <w:r>
+        <w:rPr>
+          <w:color w:val="000000" w:themeColor="text1"/>
+          <w:sz w:val="20"/>
+          <w:szCs w:val="20"/>
+        </w:rPr>
+        <w:t xml:space="preserve">that </w:t>
+      </w:r>
+      <w:r>
+        <w:rPr>
+          <w:color w:val="000000" w:themeColor="text1"/>
+          <w:sz w:val="20"/>
+          <w:szCs w:val="20"/>
+        </w:rPr>
+        <w:t>you can’t change the string</w:t>
+      </w:r>
+      <w:r>
+        <w:rPr>
+          <w:color w:val="000000" w:themeColor="text1"/>
+          <w:sz w:val="20"/>
+          <w:szCs w:val="20"/>
+        </w:rPr>
+        <w:t xml:space="preserve"> </w:t>
+      </w:r>
+      <w:r>
+        <w:rPr>
+          <w:color w:val="000000" w:themeColor="text1"/>
+          <w:sz w:val="20"/>
+          <w:szCs w:val="20"/>
+        </w:rPr>
+        <w:t xml:space="preserve">with </w:t>
+      </w:r>
+      <w:r>
+        <w:rPr>
+          <w:color w:val="000000" w:themeColor="text1"/>
+          <w:sz w:val="20"/>
+          <w:szCs w:val="20"/>
+        </w:rPr>
+        <w:t xml:space="preserve">just </w:t>
+      </w:r>
+      <w:r>
+        <w:rPr>
+          <w:color w:val="000000" w:themeColor="text1"/>
+          <w:sz w:val="20"/>
+          <w:szCs w:val="20"/>
+        </w:rPr>
+        <w:t>pointers</w:t>
+      </w:r>
+      <w:r>
+        <w:rPr>
+          <w:color w:val="000000" w:themeColor="text1"/>
+          <w:sz w:val="20"/>
+          <w:szCs w:val="20"/>
+        </w:rPr>
+        <w:t>.</w:t>
+      </w:r>
+    </w:p>
+    <w:p>
+      <w:pPr>
+        <w:rPr>
+          <w:color w:val="000000" w:themeColor="text1"/>
+          <w:sz w:val="20"/>
+          <w:szCs w:val="20"/>
+        </w:rPr>
+      </w:pPr>
+      <w:r>
+        <w:rPr>
+          <w:noProof/>
+          <w:color w:val="000000" w:themeColor="text1"/>
+          <w:sz w:val="20"/>
+          <w:szCs w:val="20"/>
+          <w:lang w:val="en-US"/>
+        </w:rPr>
+        <w:drawing>
+          <wp:inline distT="0" distB="0" distL="0" distR="0" wp14:anchorId="721744E7" wp14:editId="3FBC9E0D">
+            <wp:extent cx="5337844" cy="2741386"/>
+            <wp:effectExtent l="0" t="0" r="0" b="1905"/>
+            <wp:docPr id="12" name="Picture 12"/>
+            <wp:cNvGraphicFramePr>
+              <a:graphicFrameLocks xmlns:a="http://schemas.openxmlformats.org/drawingml/2006/main" noChangeAspect="1"/>
+            </wp:cNvGraphicFramePr>
+            <a:graphic xmlns:a="http://schemas.openxmlformats.org/drawingml/2006/main">
+              <a:graphicData uri="http://schemas.openxmlformats.org/drawingml/2006/picture">
+                <pic:pic xmlns:pic="http://schemas.openxmlformats.org/drawingml/2006/picture">
+                  <pic:nvPicPr>
+                    <pic:cNvPr id="12" name="Screen Shot 2016-06-12 at 5.59.43 PM.png"/>
+                    <pic:cNvPicPr/>
+                  </pic:nvPicPr>
+                  <pic:blipFill>
+                    <a:blip r:embed="rId15">
+                      <a:extLst>
+                        <a:ext uri="{28A0092B-C50C-407E-A947-70E740481C1C}">
+                          <a14:useLocalDpi xmlns:a14="http://schemas.microsoft.com/office/drawing/2010/main" val="0"/>
+                        </a:ext>
+                      </a:extLst>
+                    </a:blip>
+                    <a:stretch>
+                      <a:fillRect/>
+                    </a:stretch>
+                  </pic:blipFill>
+                  <pic:spPr>
+                    <a:xfrm>
+                      <a:off x="0" y="0"/>
+                      <a:ext cx="5339606" cy="2742291"/>
+                    </a:xfrm>
+                    <a:prstGeom prst="rect">
+                      <a:avLst/>
+                    </a:prstGeom>
+                  </pic:spPr>
+                </pic:pic>
+              </a:graphicData>
+            </a:graphic>
+          </wp:inline>
+        </w:drawing>
+      </w:r>
+    </w:p>
+    <w:p>
+      <w:pPr>
+        <w:rPr>
+          <w:color w:val="000000" w:themeColor="text1"/>
+          <w:sz w:val="20"/>
+          <w:szCs w:val="20"/>
+        </w:rPr>
+      </w:pPr>
+    </w:p>
+    <w:p>
+      <w:pPr>
+        <w:rPr>
+          <w:color w:val="000000" w:themeColor="text1"/>
+          <w:sz w:val="20"/>
+          <w:szCs w:val="20"/>
+        </w:rPr>
+      </w:pPr>
+      <w:r>
+        <w:rPr>
+          <w:color w:val="000000" w:themeColor="text1"/>
+          <w:sz w:val="20"/>
+          <w:szCs w:val="20"/>
+          <w:u w:val="single"/>
+        </w:rPr>
+        <w:t>String LITERALS</w:t>
+      </w:r>
+    </w:p>
+    <w:p>
+      <w:pPr>
+        <w:rPr>
+          <w:color w:val="000000" w:themeColor="text1"/>
+          <w:sz w:val="20"/>
+          <w:szCs w:val="20"/>
+        </w:rPr>
+      </w:pPr>
+      <w:r>
+        <w:rPr>
+          <w:b/>
+          <w:color w:val="000000" w:themeColor="text1"/>
+          <w:sz w:val="20"/>
+          <w:szCs w:val="20"/>
+        </w:rPr>
+        <w:t xml:space="preserve">String Literals </w:t>
+      </w:r>
+      <w:r>
+        <w:rPr>
+          <w:color w:val="000000" w:themeColor="text1"/>
+          <w:sz w:val="20"/>
+          <w:szCs w:val="20"/>
+        </w:rPr>
+        <w:t>are w</w:t>
+      </w:r>
+      <w:r>
+        <w:rPr>
+          <w:color w:val="000000" w:themeColor="text1"/>
+          <w:sz w:val="20"/>
+          <w:szCs w:val="20"/>
+        </w:rPr>
+        <w:t>hen</w:t>
+      </w:r>
+      <w:r>
+        <w:rPr>
+          <w:color w:val="000000" w:themeColor="text1"/>
+          <w:sz w:val="20"/>
+          <w:szCs w:val="20"/>
+        </w:rPr>
+        <w:t xml:space="preserve"> </w:t>
+      </w:r>
+      <w:r>
+        <w:rPr>
+          <w:b/>
+          <w:color w:val="000000" w:themeColor="text1"/>
+          <w:sz w:val="20"/>
+          <w:szCs w:val="20"/>
+        </w:rPr>
+        <w:t xml:space="preserve">double notations (“insert text </w:t>
+      </w:r>
+      <w:proofErr w:type="gramStart"/>
+      <w:r>
+        <w:rPr>
+          <w:b/>
+          <w:color w:val="000000" w:themeColor="text1"/>
+          <w:sz w:val="20"/>
+          <w:szCs w:val="20"/>
+        </w:rPr>
+        <w:t>here“</w:t>
+      </w:r>
+      <w:proofErr w:type="gramEnd"/>
+      <w:r>
+        <w:rPr>
+          <w:b/>
+          <w:color w:val="000000" w:themeColor="text1"/>
+          <w:sz w:val="20"/>
+          <w:szCs w:val="20"/>
+        </w:rPr>
+        <w:t>)</w:t>
+      </w:r>
+      <w:r>
+        <w:rPr>
+          <w:color w:val="000000" w:themeColor="text1"/>
+          <w:sz w:val="20"/>
+          <w:szCs w:val="20"/>
+        </w:rPr>
+        <w:t xml:space="preserve"> are used to initialise a strin</w:t>
+      </w:r>
+      <w:r>
+        <w:rPr>
+          <w:color w:val="000000" w:themeColor="text1"/>
+          <w:sz w:val="20"/>
+          <w:szCs w:val="20"/>
+        </w:rPr>
+        <w:t>g.</w:t>
+      </w:r>
+    </w:p>
+    <w:p>
+      <w:pPr>
+        <w:pStyle w:val="ListParagraph"/>
+        <w:numPr>
+          <w:ilvl w:val="0"/>
+          <w:numId w:val="33"/>
+        </w:numPr>
+        <w:rPr>
+          <w:b/>
+          <w:color w:val="000000" w:themeColor="text1"/>
+          <w:sz w:val="20"/>
+          <w:szCs w:val="20"/>
+        </w:rPr>
+      </w:pPr>
+      <w:r>
+        <w:rPr>
+          <w:color w:val="000000" w:themeColor="text1"/>
+          <w:sz w:val="20"/>
+          <w:szCs w:val="20"/>
+        </w:rPr>
+        <w:t xml:space="preserve">They are automatically </w:t>
+      </w:r>
+      <w:r>
+        <w:rPr>
+          <w:b/>
+          <w:color w:val="000000" w:themeColor="text1"/>
+          <w:sz w:val="20"/>
+          <w:szCs w:val="20"/>
+        </w:rPr>
+        <w:t>NULL TERMINATED</w:t>
+      </w:r>
+    </w:p>
+    <w:p>
+      <w:pPr>
+        <w:rPr>
+          <w:color w:val="000000" w:themeColor="text1"/>
+          <w:sz w:val="20"/>
+          <w:szCs w:val="20"/>
+        </w:rPr>
+      </w:pPr>
+    </w:p>
+    <w:p>
+      <w:pPr>
+        <w:rPr>
+          <w:b/>
+          <w:color w:val="5B9BD5" w:themeColor="accent1"/>
+          <w:sz w:val="20"/>
+          <w:szCs w:val="20"/>
+        </w:rPr>
+      </w:pPr>
+      <w:r>
+        <w:rPr>
+          <w:b/>
+          <w:color w:val="5B9BD5" w:themeColor="accent1"/>
+          <w:sz w:val="20"/>
+          <w:szCs w:val="20"/>
+        </w:rPr>
+        <w:t>String Function</w:t>
+      </w:r>
+      <w:r>
+        <w:rPr>
+          <w:b/>
+          <w:color w:val="5B9BD5" w:themeColor="accent1"/>
+          <w:sz w:val="20"/>
+          <w:szCs w:val="20"/>
+        </w:rPr>
+        <w:t xml:space="preserve"> &lt;</w:t>
+      </w:r>
+      <w:proofErr w:type="spellStart"/>
+      <w:r>
+        <w:rPr>
+          <w:b/>
+          <w:color w:val="5B9BD5" w:themeColor="accent1"/>
+          <w:sz w:val="20"/>
+          <w:szCs w:val="20"/>
+        </w:rPr>
+        <w:t>string.h</w:t>
+      </w:r>
+      <w:proofErr w:type="spellEnd"/>
+      <w:r>
+        <w:rPr>
+          <w:b/>
+          <w:color w:val="5B9BD5" w:themeColor="accent1"/>
+          <w:sz w:val="20"/>
+          <w:szCs w:val="20"/>
+        </w:rPr>
+        <w:t>&gt;</w:t>
+      </w:r>
+    </w:p>
+    <w:p>
+      <w:pPr>
+        <w:rPr>
+          <w:color w:val="000000" w:themeColor="text1"/>
+          <w:sz w:val="20"/>
+          <w:szCs w:val="20"/>
+          <w:u w:val="single"/>
+        </w:rPr>
+      </w:pPr>
+      <w:proofErr w:type="gramStart"/>
+      <w:r>
+        <w:rPr>
+          <w:color w:val="000000" w:themeColor="text1"/>
+          <w:sz w:val="20"/>
+          <w:szCs w:val="20"/>
+          <w:u w:val="single"/>
+        </w:rPr>
+        <w:t>s</w:t>
+      </w:r>
+      <w:r>
+        <w:rPr>
+          <w:color w:val="000000" w:themeColor="text1"/>
+          <w:sz w:val="20"/>
+          <w:szCs w:val="20"/>
+          <w:u w:val="single"/>
+        </w:rPr>
+        <w:t>trlen(</w:t>
+      </w:r>
+      <w:r>
+        <w:rPr>
+          <w:color w:val="000000" w:themeColor="text1"/>
+          <w:sz w:val="20"/>
+          <w:szCs w:val="20"/>
+          <w:u w:val="single"/>
+        </w:rPr>
+        <w:t xml:space="preserve"> </w:t>
+      </w:r>
+      <w:r>
+        <w:rPr>
+          <w:color w:val="000000" w:themeColor="text1"/>
+          <w:sz w:val="20"/>
+          <w:szCs w:val="20"/>
+          <w:u w:val="single"/>
+        </w:rPr>
+        <w:t>)</w:t>
+      </w:r>
+      <w:proofErr w:type="gramEnd"/>
+    </w:p>
+    <w:p>
+      <w:pPr>
+        <w:rPr>
+          <w:color w:val="000000" w:themeColor="text1"/>
+          <w:sz w:val="20"/>
+          <w:szCs w:val="20"/>
+        </w:rPr>
+      </w:pPr>
+      <w:r>
+        <w:rPr>
+          <w:noProof/>
+          <w:color w:val="000000" w:themeColor="text1"/>
+          <w:sz w:val="20"/>
+          <w:szCs w:val="20"/>
+          <w:lang w:val="en-US"/>
+        </w:rPr>
+        <w:drawing>
+          <wp:inline distT="0" distB="0" distL="0" distR="0" wp14:anchorId="71DD969A" wp14:editId="38F729B9">
+            <wp:extent cx="4166235" cy="337362"/>
+            <wp:effectExtent l="0" t="0" r="0" b="0"/>
+            <wp:docPr id="13" name="Picture 13"/>
+            <wp:cNvGraphicFramePr>
+              <a:graphicFrameLocks xmlns:a="http://schemas.openxmlformats.org/drawingml/2006/main" noChangeAspect="1"/>
+            </wp:cNvGraphicFramePr>
+            <a:graphic xmlns:a="http://schemas.openxmlformats.org/drawingml/2006/main">
+              <a:graphicData uri="http://schemas.openxmlformats.org/drawingml/2006/picture">
+                <pic:pic xmlns:pic="http://schemas.openxmlformats.org/drawingml/2006/picture">
+                  <pic:nvPicPr>
+                    <pic:cNvPr id="13" name="Screen Shot 2016-06-12 at 6.11.02 PM.png"/>
+                    <pic:cNvPicPr/>
+                  </pic:nvPicPr>
+                  <pic:blipFill>
+                    <a:blip r:embed="rId16">
+                      <a:extLst>
+                        <a:ext uri="{28A0092B-C50C-407E-A947-70E740481C1C}">
+                          <a14:useLocalDpi xmlns:a14="http://schemas.microsoft.com/office/drawing/2010/main" val="0"/>
+                        </a:ext>
+                      </a:extLst>
+                    </a:blip>
+                    <a:stretch>
+                      <a:fillRect/>
+                    </a:stretch>
+                  </pic:blipFill>
+                  <pic:spPr>
+                    <a:xfrm>
+                      <a:off x="0" y="0"/>
+                      <a:ext cx="4380178" cy="354686"/>
+                    </a:xfrm>
+                    <a:prstGeom prst="rect">
+                      <a:avLst/>
+                    </a:prstGeom>
+                  </pic:spPr>
+                </pic:pic>
+              </a:graphicData>
+            </a:graphic>
+          </wp:inline>
+        </w:drawing>
+      </w:r>
+    </w:p>
+    <w:p>
+      <w:pPr>
+        <w:rPr>
+          <w:color w:val="000000" w:themeColor="text1"/>
+          <w:sz w:val="20"/>
+          <w:szCs w:val="20"/>
+        </w:rPr>
+      </w:pPr>
+    </w:p>
+    <w:p>
+      <w:pPr>
+        <w:rPr>
+          <w:color w:val="000000" w:themeColor="text1"/>
+          <w:sz w:val="20"/>
+          <w:szCs w:val="20"/>
+          <w:u w:val="single"/>
+        </w:rPr>
+      </w:pPr>
+      <w:proofErr w:type="gramStart"/>
+      <w:r>
+        <w:rPr>
+          <w:color w:val="000000" w:themeColor="text1"/>
+          <w:sz w:val="20"/>
+          <w:szCs w:val="20"/>
+          <w:u w:val="single"/>
+        </w:rPr>
+        <w:t>strcmp(</w:t>
+      </w:r>
+      <w:proofErr w:type="gramEnd"/>
+      <w:r>
+        <w:rPr>
+          <w:color w:val="000000" w:themeColor="text1"/>
+          <w:sz w:val="20"/>
+          <w:szCs w:val="20"/>
+          <w:u w:val="single"/>
+        </w:rPr>
+        <w:t>char *str1, char *str2</w:t>
+      </w:r>
+      <w:r>
+        <w:rPr>
+          <w:color w:val="000000" w:themeColor="text1"/>
+          <w:sz w:val="20"/>
+          <w:szCs w:val="20"/>
+          <w:u w:val="single"/>
+        </w:rPr>
+        <w:t>)</w:t>
+      </w:r>
+    </w:p>
+    <w:p>
+      <w:pPr>
+        <w:rPr>
+          <w:color w:val="000000" w:themeColor="text1"/>
+          <w:sz w:val="20"/>
+          <w:szCs w:val="20"/>
+        </w:rPr>
+      </w:pPr>
+      <w:r>
+        <w:rPr>
+          <w:b/>
+          <w:color w:val="000000" w:themeColor="text1"/>
+          <w:sz w:val="20"/>
+          <w:szCs w:val="20"/>
+        </w:rPr>
+        <w:t xml:space="preserve">Strcmp </w:t>
+      </w:r>
+      <w:r>
+        <w:rPr>
+          <w:color w:val="000000" w:themeColor="text1"/>
+          <w:sz w:val="20"/>
+          <w:szCs w:val="20"/>
+        </w:rPr>
+        <w:t>compares</w:t>
+      </w:r>
+      <w:r>
+        <w:rPr>
+          <w:color w:val="000000" w:themeColor="text1"/>
+          <w:sz w:val="20"/>
+          <w:szCs w:val="20"/>
+        </w:rPr>
+        <w:t xml:space="preserve"> string 1 with string 2:</w:t>
+      </w:r>
+    </w:p>
+    <w:p>
+      <w:pPr>
+        <w:rPr>
+          <w:color w:val="000000" w:themeColor="text1"/>
+          <w:sz w:val="20"/>
+          <w:szCs w:val="20"/>
+        </w:rPr>
+      </w:pPr>
+      <w:r>
+        <w:rPr>
+          <w:noProof/>
+          <w:color w:val="000000" w:themeColor="text1"/>
+          <w:sz w:val="20"/>
+          <w:szCs w:val="20"/>
+          <w:lang w:val="en-US"/>
+        </w:rPr>
+        <w:drawing>
+          <wp:inline distT="0" distB="0" distL="0" distR="0" wp14:anchorId="3B47244A" wp14:editId="29F13B72">
+            <wp:extent cx="4051935" cy="1014921"/>
+            <wp:effectExtent l="0" t="0" r="0" b="1270"/>
+            <wp:docPr id="14" name="Picture 14"/>
+            <wp:cNvGraphicFramePr>
+              <a:graphicFrameLocks xmlns:a="http://schemas.openxmlformats.org/drawingml/2006/main" noChangeAspect="1"/>
+            </wp:cNvGraphicFramePr>
+            <a:graphic xmlns:a="http://schemas.openxmlformats.org/drawingml/2006/main">
+              <a:graphicData uri="http://schemas.openxmlformats.org/drawingml/2006/picture">
+                <pic:pic xmlns:pic="http://schemas.openxmlformats.org/drawingml/2006/picture">
+                  <pic:nvPicPr>
+                    <pic:cNvPr id="14" name="Screen Shot 2016-06-12 at 6.32.37 PM.png"/>
+                    <pic:cNvPicPr/>
+                  </pic:nvPicPr>
+                  <pic:blipFill>
+                    <a:blip r:embed="rId17">
+                      <a:extLst>
+                        <a:ext uri="{28A0092B-C50C-407E-A947-70E740481C1C}">
+                          <a14:useLocalDpi xmlns:a14="http://schemas.microsoft.com/office/drawing/2010/main" val="0"/>
+                        </a:ext>
+                      </a:extLst>
+                    </a:blip>
+                    <a:stretch>
+                      <a:fillRect/>
+                    </a:stretch>
+                  </pic:blipFill>
+                  <pic:spPr>
+                    <a:xfrm>
+                      <a:off x="0" y="0"/>
+                      <a:ext cx="4051935" cy="1014921"/>
+                    </a:xfrm>
+                    <a:prstGeom prst="rect">
+                      <a:avLst/>
+                    </a:prstGeom>
+                  </pic:spPr>
+                </pic:pic>
+              </a:graphicData>
+            </a:graphic>
+          </wp:inline>
+        </w:drawing>
+      </w:r>
+    </w:p>
+    <w:p>
+      <w:pPr>
+        <w:rPr>
+          <w:color w:val="000000" w:themeColor="text1"/>
+          <w:sz w:val="20"/>
+          <w:szCs w:val="20"/>
+        </w:rPr>
+      </w:pPr>
+    </w:p>
+    <w:p>
+      <w:pPr>
+        <w:rPr>
+          <w:color w:val="000000" w:themeColor="text1"/>
+          <w:sz w:val="20"/>
+          <w:szCs w:val="20"/>
+          <w:u w:val="single"/>
+        </w:rPr>
+      </w:pPr>
+      <w:proofErr w:type="spellStart"/>
+      <w:proofErr w:type="gramStart"/>
+      <w:r>
+        <w:rPr>
+          <w:color w:val="000000" w:themeColor="text1"/>
+          <w:sz w:val="20"/>
+          <w:szCs w:val="20"/>
+          <w:u w:val="single"/>
+        </w:rPr>
+        <w:t>strcpy</w:t>
+      </w:r>
+      <w:proofErr w:type="spellEnd"/>
+      <w:r>
+        <w:rPr>
+          <w:color w:val="000000" w:themeColor="text1"/>
+          <w:sz w:val="20"/>
+          <w:szCs w:val="20"/>
+          <w:u w:val="single"/>
+        </w:rPr>
+        <w:t>(</w:t>
+      </w:r>
+      <w:proofErr w:type="gramEnd"/>
+      <w:r>
+        <w:rPr>
+          <w:color w:val="000000" w:themeColor="text1"/>
+          <w:sz w:val="20"/>
+          <w:szCs w:val="20"/>
+          <w:u w:val="single"/>
+        </w:rPr>
+        <w:t xml:space="preserve">char *destination, </w:t>
+      </w:r>
+      <w:proofErr w:type="spellStart"/>
+      <w:r>
+        <w:rPr>
+          <w:color w:val="000000" w:themeColor="text1"/>
+          <w:sz w:val="20"/>
+          <w:szCs w:val="20"/>
+          <w:u w:val="single"/>
+        </w:rPr>
+        <w:t>const</w:t>
+      </w:r>
+      <w:proofErr w:type="spellEnd"/>
+      <w:r>
+        <w:rPr>
+          <w:color w:val="000000" w:themeColor="text1"/>
+          <w:sz w:val="20"/>
+          <w:szCs w:val="20"/>
+          <w:u w:val="single"/>
+        </w:rPr>
+        <w:t xml:space="preserve"> char *</w:t>
+      </w:r>
+      <w:proofErr w:type="spellStart"/>
+      <w:r>
+        <w:rPr>
+          <w:color w:val="000000" w:themeColor="text1"/>
+          <w:sz w:val="20"/>
+          <w:szCs w:val="20"/>
+          <w:u w:val="single"/>
+        </w:rPr>
+        <w:t>src</w:t>
+      </w:r>
+      <w:proofErr w:type="spellEnd"/>
+      <w:r>
+        <w:rPr>
+          <w:color w:val="000000" w:themeColor="text1"/>
+          <w:sz w:val="20"/>
+          <w:szCs w:val="20"/>
+          <w:u w:val="single"/>
+        </w:rPr>
+        <w:t>)</w:t>
+      </w:r>
+    </w:p>
+    <w:p>
+      <w:pPr>
+        <w:rPr>
+          <w:color w:val="000000" w:themeColor="text1"/>
+          <w:sz w:val="20"/>
+          <w:szCs w:val="20"/>
+        </w:rPr>
+      </w:pPr>
+      <w:proofErr w:type="spellStart"/>
+      <w:r>
+        <w:rPr>
+          <w:b/>
+          <w:color w:val="000000" w:themeColor="text1"/>
+          <w:sz w:val="20"/>
+          <w:szCs w:val="20"/>
+        </w:rPr>
+        <w:t>Strcpy</w:t>
+      </w:r>
+      <w:proofErr w:type="spellEnd"/>
+      <w:r>
+        <w:rPr>
+          <w:b/>
+          <w:color w:val="000000" w:themeColor="text1"/>
+          <w:sz w:val="20"/>
+          <w:szCs w:val="20"/>
+        </w:rPr>
+        <w:t xml:space="preserve"> </w:t>
+      </w:r>
+      <w:r>
+        <w:rPr>
+          <w:color w:val="000000" w:themeColor="text1"/>
+          <w:sz w:val="20"/>
+          <w:szCs w:val="20"/>
+        </w:rPr>
+        <w:t>copies</w:t>
+      </w:r>
+      <w:r>
+        <w:rPr>
+          <w:color w:val="000000" w:themeColor="text1"/>
+          <w:sz w:val="20"/>
+          <w:szCs w:val="20"/>
+        </w:rPr>
+        <w:t xml:space="preserve"> the string source to the destination</w:t>
+      </w:r>
+      <w:r>
+        <w:rPr>
+          <w:color w:val="000000" w:themeColor="text1"/>
+          <w:sz w:val="20"/>
+          <w:szCs w:val="20"/>
+        </w:rPr>
+        <w:t>, then returns destination.</w:t>
+      </w:r>
+    </w:p>
+    <w:p>
+      <w:pPr>
+        <w:rPr>
+          <w:color w:val="000000" w:themeColor="text1"/>
+          <w:sz w:val="20"/>
+          <w:szCs w:val="20"/>
+        </w:rPr>
+      </w:pPr>
+      <w:r>
+        <w:rPr>
+          <w:noProof/>
+          <w:color w:val="000000" w:themeColor="text1"/>
+          <w:sz w:val="20"/>
+          <w:szCs w:val="20"/>
+          <w:lang w:val="en-US"/>
+        </w:rPr>
+        <w:drawing>
+          <wp:inline distT="0" distB="0" distL="0" distR="0" wp14:anchorId="084B34E9" wp14:editId="2CD2321E">
+            <wp:extent cx="6642100" cy="353695"/>
+            <wp:effectExtent l="0" t="0" r="12700" b="1905"/>
+            <wp:docPr id="16" name="Picture 16"/>
+            <wp:cNvGraphicFramePr>
+              <a:graphicFrameLocks xmlns:a="http://schemas.openxmlformats.org/drawingml/2006/main" noChangeAspect="1"/>
+            </wp:cNvGraphicFramePr>
+            <a:graphic xmlns:a="http://schemas.openxmlformats.org/drawingml/2006/main">
+              <a:graphicData uri="http://schemas.openxmlformats.org/drawingml/2006/picture">
+                <pic:pic xmlns:pic="http://schemas.openxmlformats.org/drawingml/2006/picture">
+                  <pic:nvPicPr>
+                    <pic:cNvPr id="16" name="Screen Shot 2016-06-12 at 6.40.30 PM.png"/>
+                    <pic:cNvPicPr/>
+                  </pic:nvPicPr>
+                  <pic:blipFill>
+                    <a:blip r:embed="rId18">
+                      <a:extLst>
+                        <a:ext uri="{28A0092B-C50C-407E-A947-70E740481C1C}">
+                          <a14:useLocalDpi xmlns:a14="http://schemas.microsoft.com/office/drawing/2010/main" val="0"/>
+                        </a:ext>
+                      </a:extLst>
+                    </a:blip>
+                    <a:stretch>
+                      <a:fillRect/>
+                    </a:stretch>
+                  </pic:blipFill>
+                  <pic:spPr>
+                    <a:xfrm>
+                      <a:off x="0" y="0"/>
+                      <a:ext cx="6642100" cy="353695"/>
+                    </a:xfrm>
+                    <a:prstGeom prst="rect">
+                      <a:avLst/>
+                    </a:prstGeom>
+                  </pic:spPr>
+                </pic:pic>
+              </a:graphicData>
+            </a:graphic>
+          </wp:inline>
+        </w:drawing>
+      </w:r>
+    </w:p>
+    <w:p>
+      <w:pPr>
+        <w:rPr>
+          <w:color w:val="000000" w:themeColor="text1"/>
+          <w:sz w:val="20"/>
+          <w:szCs w:val="20"/>
+        </w:rPr>
+      </w:pPr>
+    </w:p>
+    <w:p>
+      <w:pPr>
+        <w:rPr>
+          <w:color w:val="5B9BD5" w:themeColor="accent1"/>
+          <w:sz w:val="20"/>
+          <w:szCs w:val="20"/>
+        </w:rPr>
+      </w:pPr>
+      <w:r>
+        <w:rPr>
+          <w:b/>
+          <w:color w:val="5B9BD5" w:themeColor="accent1"/>
+          <w:sz w:val="20"/>
+          <w:szCs w:val="20"/>
+        </w:rPr>
+        <w:t>Arrays</w:t>
+      </w:r>
+    </w:p>
+    <w:p>
+      <w:pPr>
+        <w:rPr>
+          <w:color w:val="000000" w:themeColor="text1"/>
+          <w:sz w:val="20"/>
+          <w:szCs w:val="20"/>
+        </w:rPr>
+      </w:pPr>
+      <w:r>
+        <w:rPr>
+          <w:color w:val="000000" w:themeColor="text1"/>
+          <w:sz w:val="20"/>
+          <w:szCs w:val="20"/>
+        </w:rPr>
+        <w:t>When declaring + initialising arrays, you are</w:t>
+      </w:r>
+      <w:r>
+        <w:rPr>
+          <w:color w:val="000000" w:themeColor="text1"/>
+          <w:sz w:val="20"/>
+          <w:szCs w:val="20"/>
+        </w:rPr>
+        <w:t xml:space="preserve"> storing the </w:t>
+      </w:r>
+      <w:r>
+        <w:rPr>
+          <w:b/>
+          <w:color w:val="000000" w:themeColor="text1"/>
+          <w:sz w:val="20"/>
+          <w:szCs w:val="20"/>
+        </w:rPr>
+        <w:t>memory address of</w:t>
+      </w:r>
+      <w:r>
+        <w:rPr>
+          <w:b/>
+          <w:color w:val="000000" w:themeColor="text1"/>
+          <w:sz w:val="20"/>
+          <w:szCs w:val="20"/>
+        </w:rPr>
+        <w:t xml:space="preserve"> </w:t>
+      </w:r>
+      <w:r>
+        <w:rPr>
+          <w:b/>
+          <w:color w:val="000000" w:themeColor="text1"/>
+          <w:sz w:val="20"/>
+          <w:szCs w:val="20"/>
+        </w:rPr>
+        <w:t xml:space="preserve">the start of the array = </w:t>
+      </w:r>
+      <w:proofErr w:type="gramStart"/>
+      <w:r>
+        <w:rPr>
+          <w:b/>
+          <w:color w:val="000000" w:themeColor="text1"/>
+          <w:sz w:val="20"/>
+          <w:szCs w:val="20"/>
+        </w:rPr>
+        <w:t>array[</w:t>
+      </w:r>
+      <w:proofErr w:type="gramEnd"/>
+      <w:r>
+        <w:rPr>
+          <w:b/>
+          <w:color w:val="000000" w:themeColor="text1"/>
+          <w:sz w:val="20"/>
+          <w:szCs w:val="20"/>
+        </w:rPr>
+        <w:t>0]</w:t>
+      </w:r>
+      <w:r>
+        <w:rPr>
+          <w:b/>
+          <w:color w:val="000000" w:themeColor="text1"/>
+          <w:sz w:val="20"/>
+          <w:szCs w:val="20"/>
+        </w:rPr>
+        <w:t>.</w:t>
+      </w:r>
+    </w:p>
+    <w:p>
+      <w:pPr>
+        <w:pStyle w:val="ListParagraph"/>
+        <w:numPr>
+          <w:ilvl w:val="0"/>
+          <w:numId w:val="33"/>
+        </w:numPr>
+        <w:rPr>
+          <w:color w:val="000000" w:themeColor="text1"/>
+          <w:sz w:val="20"/>
+          <w:szCs w:val="20"/>
+        </w:rPr>
+      </w:pPr>
+      <w:r>
+        <w:rPr>
+          <w:color w:val="000000" w:themeColor="text1"/>
+          <w:sz w:val="20"/>
+          <w:szCs w:val="20"/>
+        </w:rPr>
+        <w:t>After initialising an array, you cannot make it bigger in C, because you may overwrite other data.</w:t>
+      </w:r>
+    </w:p>
+    <w:p>
+      <w:pPr>
+        <w:pStyle w:val="ListParagraph"/>
+        <w:numPr>
+          <w:ilvl w:val="0"/>
+          <w:numId w:val="33"/>
+        </w:numPr>
+        <w:rPr>
+          <w:color w:val="000000" w:themeColor="text1"/>
+          <w:sz w:val="20"/>
+          <w:szCs w:val="20"/>
+        </w:rPr>
+      </w:pPr>
+      <w:r>
+        <w:rPr>
+          <w:color w:val="000000" w:themeColor="text1"/>
+          <w:sz w:val="20"/>
+          <w:szCs w:val="20"/>
+        </w:rPr>
+        <w:t>Arrays are</w:t>
+      </w:r>
+      <w:r>
+        <w:rPr>
+          <w:color w:val="000000" w:themeColor="text1"/>
+          <w:sz w:val="20"/>
+          <w:szCs w:val="20"/>
+        </w:rPr>
+        <w:t xml:space="preserve"> stored by calculating the amount of memory needed for the array, then skipping to the end</w:t>
+      </w:r>
+      <w:r>
+        <w:rPr>
+          <w:color w:val="000000" w:themeColor="text1"/>
+          <w:sz w:val="20"/>
+          <w:szCs w:val="20"/>
+        </w:rPr>
+        <w:t xml:space="preserve"> for the next set of data. Example:</w:t>
+      </w:r>
+    </w:p>
+    <w:p>
+      <w:pPr>
+        <w:pStyle w:val="ListParagraph"/>
+        <w:numPr>
+          <w:ilvl w:val="1"/>
+          <w:numId w:val="33"/>
+        </w:numPr>
+        <w:rPr>
+          <w:b/>
+          <w:color w:val="000000" w:themeColor="text1"/>
+          <w:sz w:val="20"/>
+          <w:szCs w:val="20"/>
+        </w:rPr>
+      </w:pPr>
+      <w:r>
+        <w:rPr>
+          <w:b/>
+          <w:color w:val="000000" w:themeColor="text1"/>
+          <w:sz w:val="20"/>
+          <w:szCs w:val="20"/>
+        </w:rPr>
+        <w:t xml:space="preserve">Array Size </w:t>
+      </w:r>
+      <w:r>
+        <w:rPr>
+          <w:b/>
+          <w:color w:val="000000" w:themeColor="text1"/>
+          <w:sz w:val="20"/>
+          <w:szCs w:val="20"/>
+        </w:rPr>
+        <w:t xml:space="preserve">(bytes) </w:t>
+      </w:r>
+      <w:r>
+        <w:rPr>
+          <w:b/>
+          <w:color w:val="000000" w:themeColor="text1"/>
+          <w:sz w:val="20"/>
+          <w:szCs w:val="20"/>
+        </w:rPr>
+        <w:t>= [number of elements] x [</w:t>
+      </w:r>
+      <w:r>
+        <w:rPr>
+          <w:b/>
+          <w:color w:val="000000" w:themeColor="text1"/>
+          <w:sz w:val="20"/>
+          <w:szCs w:val="20"/>
+        </w:rPr>
+        <w:t># of bytes per data type]</w:t>
+      </w:r>
+    </w:p>
+    <w:p>
+      <w:pPr>
+        <w:pStyle w:val="ListParagraph"/>
+        <w:numPr>
+          <w:ilvl w:val="1"/>
+          <w:numId w:val="33"/>
+        </w:numPr>
+        <w:rPr>
+          <w:b/>
+          <w:color w:val="000000" w:themeColor="text1"/>
+          <w:sz w:val="20"/>
+          <w:szCs w:val="20"/>
+        </w:rPr>
+      </w:pPr>
+      <w:r>
+        <w:rPr>
+          <w:color w:val="000000" w:themeColor="text1"/>
+          <w:sz w:val="20"/>
+          <w:szCs w:val="20"/>
+        </w:rPr>
+        <w:t xml:space="preserve">I.e. </w:t>
+      </w:r>
+      <w:r>
+        <w:rPr>
+          <w:color w:val="000000" w:themeColor="text1"/>
+          <w:sz w:val="20"/>
+          <w:szCs w:val="20"/>
+        </w:rPr>
+        <w:t xml:space="preserve">    </w:t>
+      </w:r>
+      <w:r>
+        <w:rPr>
+          <w:color w:val="000000" w:themeColor="text1"/>
+          <w:sz w:val="20"/>
+          <w:szCs w:val="20"/>
+        </w:rPr>
+        <w:t>4 BYTES / INT    or     1 BYTE / CHAR</w:t>
+      </w:r>
+    </w:p>
+    <w:p>
+      <w:pPr>
+        <w:rPr>
+          <w:color w:val="000000" w:themeColor="text1"/>
+          <w:sz w:val="20"/>
+          <w:szCs w:val="20"/>
+        </w:rPr>
+      </w:pPr>
+      <w:r>
+        <w:rPr>
+          <w:color w:val="000000" w:themeColor="text1"/>
+          <w:sz w:val="20"/>
+          <w:szCs w:val="20"/>
+          <w:u w:val="single"/>
+        </w:rPr>
+        <w:t>Buffer Overflow</w:t>
+      </w:r>
+    </w:p>
+    <w:p>
+      <w:pPr>
+        <w:rPr>
+          <w:color w:val="000000" w:themeColor="text1"/>
+          <w:sz w:val="20"/>
+          <w:szCs w:val="20"/>
+        </w:rPr>
+      </w:pPr>
+      <w:r>
+        <w:rPr>
+          <w:b/>
+          <w:color w:val="000000" w:themeColor="text1"/>
+          <w:sz w:val="20"/>
+          <w:szCs w:val="20"/>
+        </w:rPr>
+        <w:t>Buffer Overflow</w:t>
+      </w:r>
+      <w:r>
+        <w:rPr>
+          <w:color w:val="000000" w:themeColor="text1"/>
+          <w:sz w:val="20"/>
+          <w:szCs w:val="20"/>
+        </w:rPr>
+        <w:t xml:space="preserve"> is when you overwrite</w:t>
+      </w:r>
+      <w:r>
+        <w:rPr>
+          <w:color w:val="000000" w:themeColor="text1"/>
+          <w:sz w:val="20"/>
+          <w:szCs w:val="20"/>
+        </w:rPr>
+        <w:t xml:space="preserve"> over the end of an array.</w:t>
+      </w:r>
+    </w:p>
+    <w:p>
+      <w:pPr>
+        <w:pStyle w:val="ListParagraph"/>
+        <w:numPr>
+          <w:ilvl w:val="0"/>
+          <w:numId w:val="34"/>
+        </w:numPr>
+        <w:rPr>
+          <w:color w:val="000000" w:themeColor="text1"/>
+          <w:sz w:val="20"/>
+          <w:szCs w:val="20"/>
+        </w:rPr>
+      </w:pPr>
+      <w:r>
+        <w:rPr>
+          <w:color w:val="000000" w:themeColor="text1"/>
+          <w:sz w:val="20"/>
+          <w:szCs w:val="20"/>
+        </w:rPr>
+        <w:t xml:space="preserve">There is </w:t>
+      </w:r>
+      <w:r>
+        <w:rPr>
+          <w:color w:val="FF0000"/>
+          <w:sz w:val="20"/>
+          <w:szCs w:val="20"/>
+        </w:rPr>
+        <w:t xml:space="preserve">a </w:t>
+      </w:r>
+      <w:r>
+        <w:rPr>
+          <w:b/>
+          <w:color w:val="FF0000"/>
+          <w:sz w:val="20"/>
+          <w:szCs w:val="20"/>
+        </w:rPr>
+        <w:t>5 MARK PENALTY PER BUFFER OVERFLOW IN THE FINAL EXAM</w:t>
+      </w:r>
+    </w:p>
+    <w:p>
+      <w:pPr>
+        <w:pStyle w:val="ListParagraph"/>
+        <w:numPr>
+          <w:ilvl w:val="0"/>
+          <w:numId w:val="34"/>
+        </w:numPr>
+        <w:rPr>
+          <w:color w:val="000000" w:themeColor="text1"/>
+          <w:sz w:val="20"/>
+          <w:szCs w:val="20"/>
+        </w:rPr>
+      </w:pPr>
+      <w:r>
+        <w:rPr>
+          <w:color w:val="000000" w:themeColor="text1"/>
+          <w:sz w:val="20"/>
+          <w:szCs w:val="20"/>
+        </w:rPr>
+        <w:t xml:space="preserve">Protect against buffer overflows by using </w:t>
+      </w:r>
+      <w:r>
+        <w:rPr>
+          <w:b/>
+          <w:color w:val="000000" w:themeColor="text1"/>
+          <w:sz w:val="20"/>
+          <w:szCs w:val="20"/>
+        </w:rPr>
+        <w:t>#define SIZE_OF_ARRAY</w:t>
+      </w:r>
+      <w:r>
+        <w:rPr>
+          <w:b/>
+          <w:color w:val="000000" w:themeColor="text1"/>
+          <w:sz w:val="20"/>
+          <w:szCs w:val="20"/>
+        </w:rPr>
+        <w:t xml:space="preserve"> </w:t>
+      </w:r>
+      <w:r>
+        <w:rPr>
+          <w:color w:val="000000" w:themeColor="text1"/>
+          <w:sz w:val="20"/>
+          <w:szCs w:val="20"/>
+        </w:rPr>
+        <w:t xml:space="preserve">then declare as such: </w:t>
+      </w:r>
+      <w:proofErr w:type="spellStart"/>
+      <w:r>
+        <w:rPr>
+          <w:b/>
+          <w:color w:val="000000" w:themeColor="text1"/>
+          <w:sz w:val="20"/>
+          <w:szCs w:val="20"/>
+        </w:rPr>
+        <w:t>int</w:t>
+      </w:r>
+      <w:proofErr w:type="spellEnd"/>
+      <w:r>
+        <w:rPr>
+          <w:b/>
+          <w:color w:val="000000" w:themeColor="text1"/>
+          <w:sz w:val="20"/>
+          <w:szCs w:val="20"/>
+        </w:rPr>
+        <w:t xml:space="preserve"> array[SIZE_OF_ARRAY]</w:t>
+      </w:r>
+      <w:r>
+        <w:rPr>
+          <w:b/>
+          <w:color w:val="000000" w:themeColor="text1"/>
+          <w:sz w:val="20"/>
+          <w:szCs w:val="20"/>
+        </w:rPr>
+        <w:t>;</w:t>
+      </w:r>
+    </w:p>
+    <w:p>
+      <w:pPr>
+        <w:pStyle w:val="ListParagraph"/>
+        <w:numPr>
+          <w:ilvl w:val="0"/>
+          <w:numId w:val="34"/>
+        </w:numPr>
+        <w:rPr>
+          <w:color w:val="000000" w:themeColor="text1"/>
+          <w:sz w:val="20"/>
+          <w:szCs w:val="20"/>
+        </w:rPr>
+      </w:pPr>
+      <w:r>
+        <w:rPr>
+          <w:color w:val="000000" w:themeColor="text1"/>
+          <w:sz w:val="20"/>
+          <w:szCs w:val="20"/>
+        </w:rPr>
+        <w:t xml:space="preserve">Use </w:t>
+      </w:r>
+      <w:r>
+        <w:rPr>
+          <w:b/>
+          <w:color w:val="000000" w:themeColor="text1"/>
+          <w:sz w:val="20"/>
+          <w:szCs w:val="20"/>
+        </w:rPr>
+        <w:t>&lt;</w:t>
+      </w:r>
+      <w:proofErr w:type="spellStart"/>
+      <w:r>
+        <w:rPr>
+          <w:b/>
+          <w:color w:val="000000" w:themeColor="text1"/>
+          <w:sz w:val="20"/>
+          <w:szCs w:val="20"/>
+        </w:rPr>
+        <w:t>assert.h</w:t>
+      </w:r>
+      <w:proofErr w:type="spellEnd"/>
+      <w:r>
+        <w:rPr>
+          <w:b/>
+          <w:color w:val="000000" w:themeColor="text1"/>
+          <w:sz w:val="20"/>
+          <w:szCs w:val="20"/>
+        </w:rPr>
+        <w:t>&gt;</w:t>
+      </w:r>
+      <w:r>
+        <w:rPr>
+          <w:color w:val="000000" w:themeColor="text1"/>
+          <w:sz w:val="20"/>
+          <w:szCs w:val="20"/>
+        </w:rPr>
+        <w:t xml:space="preserve"> to assert that the max array size isn’t breached.</w:t>
+      </w:r>
+    </w:p>
+    <w:p>
+      <w:pPr>
+        <w:rPr>
+          <w:color w:val="000000" w:themeColor="text1"/>
+          <w:sz w:val="20"/>
+          <w:szCs w:val="20"/>
+        </w:rPr>
+      </w:pPr>
+    </w:p>
+    <w:p>
+      <w:pPr>
+        <w:rPr>
+          <w:color w:val="000000" w:themeColor="text1"/>
+          <w:sz w:val="20"/>
+          <w:szCs w:val="20"/>
+        </w:rPr>
+      </w:pPr>
+    </w:p>
+    <w:p>
+      <w:pPr>
+        <w:jc w:val="center"/>
+        <w:rPr>
+          <w:b/>
+          <w:color w:val="FF0000"/>
+          <w:sz w:val="20"/>
+          <w:szCs w:val="20"/>
+        </w:rPr>
+      </w:pPr>
+      <w:r>
+        <w:rPr>
+          <w:b/>
+          <w:color w:val="FF0000"/>
+          <w:sz w:val="20"/>
+          <w:szCs w:val="20"/>
+        </w:rPr>
+        <w:lastRenderedPageBreak/>
+        <w:t xml:space="preserve">MODULE </w:t>
+      </w:r>
+      <w:r>
+        <w:rPr>
+          <w:b/>
+          <w:color w:val="FF0000"/>
+          <w:sz w:val="20"/>
+          <w:szCs w:val="20"/>
+        </w:rPr>
+        <w:t>5</w:t>
+      </w:r>
+      <w:r>
+        <w:rPr>
+          <w:b/>
+          <w:color w:val="FF0000"/>
+          <w:sz w:val="20"/>
+          <w:szCs w:val="20"/>
+        </w:rPr>
+        <w:t>, 6, 7</w:t>
+      </w:r>
+      <w:r>
+        <w:rPr>
+          <w:b/>
+          <w:color w:val="FF0000"/>
+          <w:sz w:val="20"/>
+          <w:szCs w:val="20"/>
+        </w:rPr>
+        <w:t xml:space="preserve"> –</w:t>
+      </w:r>
+      <w:r>
+        <w:rPr>
+          <w:b/>
+          <w:color w:val="FF0000"/>
+          <w:sz w:val="20"/>
+          <w:szCs w:val="20"/>
+        </w:rPr>
+        <w:t xml:space="preserve"> STRUCTS AND ADTS</w:t>
+      </w:r>
     </w:p>
     <w:p>
       <w:pPr>
@@ -7087,15 +9493,6 @@
       </w:pPr>
       <w:bookmarkStart w:id="0" w:name="_GoBack"/>
       <w:bookmarkEnd w:id="0"/>
-    </w:p>
-    <w:p>
-      <w:pPr>
-        <w:rPr>
-          <w:color w:val="000000" w:themeColor="text1"/>
-          <w:sz w:val="20"/>
-          <w:szCs w:val="20"/>
-        </w:rPr>
-      </w:pPr>
     </w:p>
     <w:sectPr>
       <w:pgSz w:w="11900" w:h="16840"/>
@@ -7903,7 +10300,7 @@
   <w:abstractNum w:abstractNumId="7">
     <w:nsid w:val="2D5B3445"/>
     <w:multiLevelType w:val="hybridMultilevel"/>
-    <w:tmpl w:val="E2E2B452"/>
+    <w:tmpl w:val="4E6A92DE"/>
     <w:lvl w:ilvl="0" w:tplc="04090001">
       <w:start w:val="1"/>
       <w:numFmt w:val="bullet"/>
@@ -8805,6 +11202,232 @@
     </w:lvl>
   </w:abstractNum>
   <w:abstractNum w:abstractNumId="15">
+    <w:nsid w:val="43C520EB"/>
+    <w:multiLevelType w:val="hybridMultilevel"/>
+    <w:tmpl w:val="35C2A3FA"/>
+    <w:lvl w:ilvl="0" w:tplc="04090001">
+      <w:start w:val="1"/>
+      <w:numFmt w:val="bullet"/>
+      <w:lvlText w:val=""/>
+      <w:lvlJc w:val="left"/>
+      <w:pPr>
+        <w:ind w:left="720" w:hanging="360"/>
+      </w:pPr>
+      <w:rPr>
+        <w:rFonts w:ascii="Symbol" w:hAnsi="Symbol" w:hint="default"/>
+      </w:rPr>
+    </w:lvl>
+    <w:lvl w:ilvl="1" w:tplc="04090003" w:tentative="1">
+      <w:start w:val="1"/>
+      <w:numFmt w:val="bullet"/>
+      <w:lvlText w:val="o"/>
+      <w:lvlJc w:val="left"/>
+      <w:pPr>
+        <w:ind w:left="1440" w:hanging="360"/>
+      </w:pPr>
+      <w:rPr>
+        <w:rFonts w:ascii="Courier New" w:hAnsi="Courier New" w:cs="Courier New" w:hint="default"/>
+      </w:rPr>
+    </w:lvl>
+    <w:lvl w:ilvl="2" w:tplc="04090005" w:tentative="1">
+      <w:start w:val="1"/>
+      <w:numFmt w:val="bullet"/>
+      <w:lvlText w:val=""/>
+      <w:lvlJc w:val="left"/>
+      <w:pPr>
+        <w:ind w:left="2160" w:hanging="360"/>
+      </w:pPr>
+      <w:rPr>
+        <w:rFonts w:ascii="Wingdings" w:hAnsi="Wingdings" w:hint="default"/>
+      </w:rPr>
+    </w:lvl>
+    <w:lvl w:ilvl="3" w:tplc="04090001" w:tentative="1">
+      <w:start w:val="1"/>
+      <w:numFmt w:val="bullet"/>
+      <w:lvlText w:val=""/>
+      <w:lvlJc w:val="left"/>
+      <w:pPr>
+        <w:ind w:left="2880" w:hanging="360"/>
+      </w:pPr>
+      <w:rPr>
+        <w:rFonts w:ascii="Symbol" w:hAnsi="Symbol" w:hint="default"/>
+      </w:rPr>
+    </w:lvl>
+    <w:lvl w:ilvl="4" w:tplc="04090003" w:tentative="1">
+      <w:start w:val="1"/>
+      <w:numFmt w:val="bullet"/>
+      <w:lvlText w:val="o"/>
+      <w:lvlJc w:val="left"/>
+      <w:pPr>
+        <w:ind w:left="3600" w:hanging="360"/>
+      </w:pPr>
+      <w:rPr>
+        <w:rFonts w:ascii="Courier New" w:hAnsi="Courier New" w:cs="Courier New" w:hint="default"/>
+      </w:rPr>
+    </w:lvl>
+    <w:lvl w:ilvl="5" w:tplc="04090005" w:tentative="1">
+      <w:start w:val="1"/>
+      <w:numFmt w:val="bullet"/>
+      <w:lvlText w:val=""/>
+      <w:lvlJc w:val="left"/>
+      <w:pPr>
+        <w:ind w:left="4320" w:hanging="360"/>
+      </w:pPr>
+      <w:rPr>
+        <w:rFonts w:ascii="Wingdings" w:hAnsi="Wingdings" w:hint="default"/>
+      </w:rPr>
+    </w:lvl>
+    <w:lvl w:ilvl="6" w:tplc="04090001" w:tentative="1">
+      <w:start w:val="1"/>
+      <w:numFmt w:val="bullet"/>
+      <w:lvlText w:val=""/>
+      <w:lvlJc w:val="left"/>
+      <w:pPr>
+        <w:ind w:left="5040" w:hanging="360"/>
+      </w:pPr>
+      <w:rPr>
+        <w:rFonts w:ascii="Symbol" w:hAnsi="Symbol" w:hint="default"/>
+      </w:rPr>
+    </w:lvl>
+    <w:lvl w:ilvl="7" w:tplc="04090003" w:tentative="1">
+      <w:start w:val="1"/>
+      <w:numFmt w:val="bullet"/>
+      <w:lvlText w:val="o"/>
+      <w:lvlJc w:val="left"/>
+      <w:pPr>
+        <w:ind w:left="5760" w:hanging="360"/>
+      </w:pPr>
+      <w:rPr>
+        <w:rFonts w:ascii="Courier New" w:hAnsi="Courier New" w:cs="Courier New" w:hint="default"/>
+      </w:rPr>
+    </w:lvl>
+    <w:lvl w:ilvl="8" w:tplc="04090005" w:tentative="1">
+      <w:start w:val="1"/>
+      <w:numFmt w:val="bullet"/>
+      <w:lvlText w:val=""/>
+      <w:lvlJc w:val="left"/>
+      <w:pPr>
+        <w:ind w:left="6480" w:hanging="360"/>
+      </w:pPr>
+      <w:rPr>
+        <w:rFonts w:ascii="Wingdings" w:hAnsi="Wingdings" w:hint="default"/>
+      </w:rPr>
+    </w:lvl>
+  </w:abstractNum>
+  <w:abstractNum w:abstractNumId="16">
+    <w:nsid w:val="46516654"/>
+    <w:multiLevelType w:val="hybridMultilevel"/>
+    <w:tmpl w:val="D0CA647E"/>
+    <w:lvl w:ilvl="0" w:tplc="04090001">
+      <w:start w:val="1"/>
+      <w:numFmt w:val="bullet"/>
+      <w:lvlText w:val=""/>
+      <w:lvlJc w:val="left"/>
+      <w:pPr>
+        <w:ind w:left="720" w:hanging="360"/>
+      </w:pPr>
+      <w:rPr>
+        <w:rFonts w:ascii="Symbol" w:hAnsi="Symbol" w:hint="default"/>
+      </w:rPr>
+    </w:lvl>
+    <w:lvl w:ilvl="1" w:tplc="04090003" w:tentative="1">
+      <w:start w:val="1"/>
+      <w:numFmt w:val="bullet"/>
+      <w:lvlText w:val="o"/>
+      <w:lvlJc w:val="left"/>
+      <w:pPr>
+        <w:ind w:left="1440" w:hanging="360"/>
+      </w:pPr>
+      <w:rPr>
+        <w:rFonts w:ascii="Courier New" w:hAnsi="Courier New" w:cs="Courier New" w:hint="default"/>
+      </w:rPr>
+    </w:lvl>
+    <w:lvl w:ilvl="2" w:tplc="04090005" w:tentative="1">
+      <w:start w:val="1"/>
+      <w:numFmt w:val="bullet"/>
+      <w:lvlText w:val=""/>
+      <w:lvlJc w:val="left"/>
+      <w:pPr>
+        <w:ind w:left="2160" w:hanging="360"/>
+      </w:pPr>
+      <w:rPr>
+        <w:rFonts w:ascii="Wingdings" w:hAnsi="Wingdings" w:hint="default"/>
+      </w:rPr>
+    </w:lvl>
+    <w:lvl w:ilvl="3" w:tplc="04090001" w:tentative="1">
+      <w:start w:val="1"/>
+      <w:numFmt w:val="bullet"/>
+      <w:lvlText w:val=""/>
+      <w:lvlJc w:val="left"/>
+      <w:pPr>
+        <w:ind w:left="2880" w:hanging="360"/>
+      </w:pPr>
+      <w:rPr>
+        <w:rFonts w:ascii="Symbol" w:hAnsi="Symbol" w:hint="default"/>
+      </w:rPr>
+    </w:lvl>
+    <w:lvl w:ilvl="4" w:tplc="04090003" w:tentative="1">
+      <w:start w:val="1"/>
+      <w:numFmt w:val="bullet"/>
+      <w:lvlText w:val="o"/>
+      <w:lvlJc w:val="left"/>
+      <w:pPr>
+        <w:ind w:left="3600" w:hanging="360"/>
+      </w:pPr>
+      <w:rPr>
+        <w:rFonts w:ascii="Courier New" w:hAnsi="Courier New" w:cs="Courier New" w:hint="default"/>
+      </w:rPr>
+    </w:lvl>
+    <w:lvl w:ilvl="5" w:tplc="04090005" w:tentative="1">
+      <w:start w:val="1"/>
+      <w:numFmt w:val="bullet"/>
+      <w:lvlText w:val=""/>
+      <w:lvlJc w:val="left"/>
+      <w:pPr>
+        <w:ind w:left="4320" w:hanging="360"/>
+      </w:pPr>
+      <w:rPr>
+        <w:rFonts w:ascii="Wingdings" w:hAnsi="Wingdings" w:hint="default"/>
+      </w:rPr>
+    </w:lvl>
+    <w:lvl w:ilvl="6" w:tplc="04090001" w:tentative="1">
+      <w:start w:val="1"/>
+      <w:numFmt w:val="bullet"/>
+      <w:lvlText w:val=""/>
+      <w:lvlJc w:val="left"/>
+      <w:pPr>
+        <w:ind w:left="5040" w:hanging="360"/>
+      </w:pPr>
+      <w:rPr>
+        <w:rFonts w:ascii="Symbol" w:hAnsi="Symbol" w:hint="default"/>
+      </w:rPr>
+    </w:lvl>
+    <w:lvl w:ilvl="7" w:tplc="04090003" w:tentative="1">
+      <w:start w:val="1"/>
+      <w:numFmt w:val="bullet"/>
+      <w:lvlText w:val="o"/>
+      <w:lvlJc w:val="left"/>
+      <w:pPr>
+        <w:ind w:left="5760" w:hanging="360"/>
+      </w:pPr>
+      <w:rPr>
+        <w:rFonts w:ascii="Courier New" w:hAnsi="Courier New" w:cs="Courier New" w:hint="default"/>
+      </w:rPr>
+    </w:lvl>
+    <w:lvl w:ilvl="8" w:tplc="04090005" w:tentative="1">
+      <w:start w:val="1"/>
+      <w:numFmt w:val="bullet"/>
+      <w:lvlText w:val=""/>
+      <w:lvlJc w:val="left"/>
+      <w:pPr>
+        <w:ind w:left="6480" w:hanging="360"/>
+      </w:pPr>
+      <w:rPr>
+        <w:rFonts w:ascii="Wingdings" w:hAnsi="Wingdings" w:hint="default"/>
+      </w:rPr>
+    </w:lvl>
+  </w:abstractNum>
+  <w:abstractNum w:abstractNumId="17">
     <w:nsid w:val="49603508"/>
     <w:multiLevelType w:val="hybridMultilevel"/>
     <w:tmpl w:val="60FC30E2"/>
@@ -8917,7 +11540,7 @@
       </w:rPr>
     </w:lvl>
   </w:abstractNum>
-  <w:abstractNum w:abstractNumId="16">
+  <w:abstractNum w:abstractNumId="18">
     <w:nsid w:val="4A304CC7"/>
     <w:multiLevelType w:val="hybridMultilevel"/>
     <w:tmpl w:val="56E60F00"/>
@@ -9030,7 +11653,7 @@
       </w:rPr>
     </w:lvl>
   </w:abstractNum>
-  <w:abstractNum w:abstractNumId="17">
+  <w:abstractNum w:abstractNumId="19">
     <w:nsid w:val="4AF71F2D"/>
     <w:multiLevelType w:val="hybridMultilevel"/>
     <w:tmpl w:val="6F2A2E22"/>
@@ -9143,7 +11766,7 @@
       </w:rPr>
     </w:lvl>
   </w:abstractNum>
-  <w:abstractNum w:abstractNumId="18">
+  <w:abstractNum w:abstractNumId="20">
     <w:nsid w:val="51D36158"/>
     <w:multiLevelType w:val="hybridMultilevel"/>
     <w:tmpl w:val="84308A34"/>
@@ -9256,7 +11879,7 @@
       </w:rPr>
     </w:lvl>
   </w:abstractNum>
-  <w:abstractNum w:abstractNumId="19">
+  <w:abstractNum w:abstractNumId="21">
     <w:nsid w:val="52820282"/>
     <w:multiLevelType w:val="hybridMultilevel"/>
     <w:tmpl w:val="E54674B0"/>
@@ -9369,7 +11992,120 @@
       </w:rPr>
     </w:lvl>
   </w:abstractNum>
-  <w:abstractNum w:abstractNumId="20">
+  <w:abstractNum w:abstractNumId="22">
+    <w:nsid w:val="528B7149"/>
+    <w:multiLevelType w:val="hybridMultilevel"/>
+    <w:tmpl w:val="63EE01BE"/>
+    <w:lvl w:ilvl="0" w:tplc="04090001">
+      <w:start w:val="1"/>
+      <w:numFmt w:val="bullet"/>
+      <w:lvlText w:val=""/>
+      <w:lvlJc w:val="left"/>
+      <w:pPr>
+        <w:ind w:left="720" w:hanging="360"/>
+      </w:pPr>
+      <w:rPr>
+        <w:rFonts w:ascii="Symbol" w:hAnsi="Symbol" w:hint="default"/>
+      </w:rPr>
+    </w:lvl>
+    <w:lvl w:ilvl="1" w:tplc="04090003">
+      <w:start w:val="1"/>
+      <w:numFmt w:val="bullet"/>
+      <w:lvlText w:val="o"/>
+      <w:lvlJc w:val="left"/>
+      <w:pPr>
+        <w:ind w:left="1440" w:hanging="360"/>
+      </w:pPr>
+      <w:rPr>
+        <w:rFonts w:ascii="Courier New" w:hAnsi="Courier New" w:cs="Courier New" w:hint="default"/>
+      </w:rPr>
+    </w:lvl>
+    <w:lvl w:ilvl="2" w:tplc="04090005" w:tentative="1">
+      <w:start w:val="1"/>
+      <w:numFmt w:val="bullet"/>
+      <w:lvlText w:val=""/>
+      <w:lvlJc w:val="left"/>
+      <w:pPr>
+        <w:ind w:left="2160" w:hanging="360"/>
+      </w:pPr>
+      <w:rPr>
+        <w:rFonts w:ascii="Wingdings" w:hAnsi="Wingdings" w:hint="default"/>
+      </w:rPr>
+    </w:lvl>
+    <w:lvl w:ilvl="3" w:tplc="04090001" w:tentative="1">
+      <w:start w:val="1"/>
+      <w:numFmt w:val="bullet"/>
+      <w:lvlText w:val=""/>
+      <w:lvlJc w:val="left"/>
+      <w:pPr>
+        <w:ind w:left="2880" w:hanging="360"/>
+      </w:pPr>
+      <w:rPr>
+        <w:rFonts w:ascii="Symbol" w:hAnsi="Symbol" w:hint="default"/>
+      </w:rPr>
+    </w:lvl>
+    <w:lvl w:ilvl="4" w:tplc="04090003" w:tentative="1">
+      <w:start w:val="1"/>
+      <w:numFmt w:val="bullet"/>
+      <w:lvlText w:val="o"/>
+      <w:lvlJc w:val="left"/>
+      <w:pPr>
+        <w:ind w:left="3600" w:hanging="360"/>
+      </w:pPr>
+      <w:rPr>
+        <w:rFonts w:ascii="Courier New" w:hAnsi="Courier New" w:cs="Courier New" w:hint="default"/>
+      </w:rPr>
+    </w:lvl>
+    <w:lvl w:ilvl="5" w:tplc="04090005" w:tentative="1">
+      <w:start w:val="1"/>
+      <w:numFmt w:val="bullet"/>
+      <w:lvlText w:val=""/>
+      <w:lvlJc w:val="left"/>
+      <w:pPr>
+        <w:ind w:left="4320" w:hanging="360"/>
+      </w:pPr>
+      <w:rPr>
+        <w:rFonts w:ascii="Wingdings" w:hAnsi="Wingdings" w:hint="default"/>
+      </w:rPr>
+    </w:lvl>
+    <w:lvl w:ilvl="6" w:tplc="04090001" w:tentative="1">
+      <w:start w:val="1"/>
+      <w:numFmt w:val="bullet"/>
+      <w:lvlText w:val=""/>
+      <w:lvlJc w:val="left"/>
+      <w:pPr>
+        <w:ind w:left="5040" w:hanging="360"/>
+      </w:pPr>
+      <w:rPr>
+        <w:rFonts w:ascii="Symbol" w:hAnsi="Symbol" w:hint="default"/>
+      </w:rPr>
+    </w:lvl>
+    <w:lvl w:ilvl="7" w:tplc="04090003" w:tentative="1">
+      <w:start w:val="1"/>
+      <w:numFmt w:val="bullet"/>
+      <w:lvlText w:val="o"/>
+      <w:lvlJc w:val="left"/>
+      <w:pPr>
+        <w:ind w:left="5760" w:hanging="360"/>
+      </w:pPr>
+      <w:rPr>
+        <w:rFonts w:ascii="Courier New" w:hAnsi="Courier New" w:cs="Courier New" w:hint="default"/>
+      </w:rPr>
+    </w:lvl>
+    <w:lvl w:ilvl="8" w:tplc="04090005" w:tentative="1">
+      <w:start w:val="1"/>
+      <w:numFmt w:val="bullet"/>
+      <w:lvlText w:val=""/>
+      <w:lvlJc w:val="left"/>
+      <w:pPr>
+        <w:ind w:left="6480" w:hanging="360"/>
+      </w:pPr>
+      <w:rPr>
+        <w:rFonts w:ascii="Wingdings" w:hAnsi="Wingdings" w:hint="default"/>
+      </w:rPr>
+    </w:lvl>
+  </w:abstractNum>
+  <w:abstractNum w:abstractNumId="23">
     <w:nsid w:val="57AA65EA"/>
     <w:multiLevelType w:val="hybridMultilevel"/>
     <w:tmpl w:val="044E7824"/>
@@ -9482,7 +12218,7 @@
       </w:rPr>
     </w:lvl>
   </w:abstractNum>
-  <w:abstractNum w:abstractNumId="21">
+  <w:abstractNum w:abstractNumId="24">
     <w:nsid w:val="583A66C9"/>
     <w:multiLevelType w:val="hybridMultilevel"/>
     <w:tmpl w:val="1C6EF1BE"/>
@@ -9595,7 +12331,7 @@
       </w:rPr>
     </w:lvl>
   </w:abstractNum>
-  <w:abstractNum w:abstractNumId="22">
+  <w:abstractNum w:abstractNumId="25">
     <w:nsid w:val="62CC76A9"/>
     <w:multiLevelType w:val="hybridMultilevel"/>
     <w:tmpl w:val="2AA443C4"/>
@@ -9708,7 +12444,7 @@
       </w:rPr>
     </w:lvl>
   </w:abstractNum>
-  <w:abstractNum w:abstractNumId="23">
+  <w:abstractNum w:abstractNumId="26">
     <w:nsid w:val="637F44A2"/>
     <w:multiLevelType w:val="hybridMultilevel"/>
     <w:tmpl w:val="6788608A"/>
@@ -9821,7 +12557,7 @@
       </w:rPr>
     </w:lvl>
   </w:abstractNum>
-  <w:abstractNum w:abstractNumId="24">
+  <w:abstractNum w:abstractNumId="27">
     <w:nsid w:val="682C3506"/>
     <w:multiLevelType w:val="hybridMultilevel"/>
     <w:tmpl w:val="DEF63A14"/>
@@ -9934,7 +12670,7 @@
       </w:rPr>
     </w:lvl>
   </w:abstractNum>
-  <w:abstractNum w:abstractNumId="25">
+  <w:abstractNum w:abstractNumId="28">
     <w:nsid w:val="69CD3788"/>
     <w:multiLevelType w:val="hybridMultilevel"/>
     <w:tmpl w:val="044E7824"/>
@@ -10047,7 +12783,120 @@
       </w:rPr>
     </w:lvl>
   </w:abstractNum>
-  <w:abstractNum w:abstractNumId="26">
+  <w:abstractNum w:abstractNumId="29">
+    <w:nsid w:val="709B4BF2"/>
+    <w:multiLevelType w:val="hybridMultilevel"/>
+    <w:tmpl w:val="84449DFC"/>
+    <w:lvl w:ilvl="0" w:tplc="04090001">
+      <w:start w:val="1"/>
+      <w:numFmt w:val="bullet"/>
+      <w:lvlText w:val=""/>
+      <w:lvlJc w:val="left"/>
+      <w:pPr>
+        <w:ind w:left="720" w:hanging="360"/>
+      </w:pPr>
+      <w:rPr>
+        <w:rFonts w:ascii="Symbol" w:hAnsi="Symbol" w:hint="default"/>
+      </w:rPr>
+    </w:lvl>
+    <w:lvl w:ilvl="1" w:tplc="04090003" w:tentative="1">
+      <w:start w:val="1"/>
+      <w:numFmt w:val="bullet"/>
+      <w:lvlText w:val="o"/>
+      <w:lvlJc w:val="left"/>
+      <w:pPr>
+        <w:ind w:left="1440" w:hanging="360"/>
+      </w:pPr>
+      <w:rPr>
+        <w:rFonts w:ascii="Courier New" w:hAnsi="Courier New" w:cs="Courier New" w:hint="default"/>
+      </w:rPr>
+    </w:lvl>
+    <w:lvl w:ilvl="2" w:tplc="04090005" w:tentative="1">
+      <w:start w:val="1"/>
+      <w:numFmt w:val="bullet"/>
+      <w:lvlText w:val=""/>
+      <w:lvlJc w:val="left"/>
+      <w:pPr>
+        <w:ind w:left="2160" w:hanging="360"/>
+      </w:pPr>
+      <w:rPr>
+        <w:rFonts w:ascii="Wingdings" w:hAnsi="Wingdings" w:hint="default"/>
+      </w:rPr>
+    </w:lvl>
+    <w:lvl w:ilvl="3" w:tplc="04090001" w:tentative="1">
+      <w:start w:val="1"/>
+      <w:numFmt w:val="bullet"/>
+      <w:lvlText w:val=""/>
+      <w:lvlJc w:val="left"/>
+      <w:pPr>
+        <w:ind w:left="2880" w:hanging="360"/>
+      </w:pPr>
+      <w:rPr>
+        <w:rFonts w:ascii="Symbol" w:hAnsi="Symbol" w:hint="default"/>
+      </w:rPr>
+    </w:lvl>
+    <w:lvl w:ilvl="4" w:tplc="04090003" w:tentative="1">
+      <w:start w:val="1"/>
+      <w:numFmt w:val="bullet"/>
+      <w:lvlText w:val="o"/>
+      <w:lvlJc w:val="left"/>
+      <w:pPr>
+        <w:ind w:left="3600" w:hanging="360"/>
+      </w:pPr>
+      <w:rPr>
+        <w:rFonts w:ascii="Courier New" w:hAnsi="Courier New" w:cs="Courier New" w:hint="default"/>
+      </w:rPr>
+    </w:lvl>
+    <w:lvl w:ilvl="5" w:tplc="04090005" w:tentative="1">
+      <w:start w:val="1"/>
+      <w:numFmt w:val="bullet"/>
+      <w:lvlText w:val=""/>
+      <w:lvlJc w:val="left"/>
+      <w:pPr>
+        <w:ind w:left="4320" w:hanging="360"/>
+      </w:pPr>
+      <w:rPr>
+        <w:rFonts w:ascii="Wingdings" w:hAnsi="Wingdings" w:hint="default"/>
+      </w:rPr>
+    </w:lvl>
+    <w:lvl w:ilvl="6" w:tplc="04090001" w:tentative="1">
+      <w:start w:val="1"/>
+      <w:numFmt w:val="bullet"/>
+      <w:lvlText w:val=""/>
+      <w:lvlJc w:val="left"/>
+      <w:pPr>
+        <w:ind w:left="5040" w:hanging="360"/>
+      </w:pPr>
+      <w:rPr>
+        <w:rFonts w:ascii="Symbol" w:hAnsi="Symbol" w:hint="default"/>
+      </w:rPr>
+    </w:lvl>
+    <w:lvl w:ilvl="7" w:tplc="04090003" w:tentative="1">
+      <w:start w:val="1"/>
+      <w:numFmt w:val="bullet"/>
+      <w:lvlText w:val="o"/>
+      <w:lvlJc w:val="left"/>
+      <w:pPr>
+        <w:ind w:left="5760" w:hanging="360"/>
+      </w:pPr>
+      <w:rPr>
+        <w:rFonts w:ascii="Courier New" w:hAnsi="Courier New" w:cs="Courier New" w:hint="default"/>
+      </w:rPr>
+    </w:lvl>
+    <w:lvl w:ilvl="8" w:tplc="04090005" w:tentative="1">
+      <w:start w:val="1"/>
+      <w:numFmt w:val="bullet"/>
+      <w:lvlText w:val=""/>
+      <w:lvlJc w:val="left"/>
+      <w:pPr>
+        <w:ind w:left="6480" w:hanging="360"/>
+      </w:pPr>
+      <w:rPr>
+        <w:rFonts w:ascii="Wingdings" w:hAnsi="Wingdings" w:hint="default"/>
+      </w:rPr>
+    </w:lvl>
+  </w:abstractNum>
+  <w:abstractNum w:abstractNumId="30">
     <w:nsid w:val="75FC235B"/>
     <w:multiLevelType w:val="hybridMultilevel"/>
     <w:tmpl w:val="391C2E6E"/>
@@ -10160,7 +13009,7 @@
       </w:rPr>
     </w:lvl>
   </w:abstractNum>
-  <w:abstractNum w:abstractNumId="27">
+  <w:abstractNum w:abstractNumId="31">
     <w:nsid w:val="774B3CCC"/>
     <w:multiLevelType w:val="hybridMultilevel"/>
     <w:tmpl w:val="324E5BFA"/>
@@ -10273,7 +13122,7 @@
       </w:rPr>
     </w:lvl>
   </w:abstractNum>
-  <w:abstractNum w:abstractNumId="28">
+  <w:abstractNum w:abstractNumId="32">
     <w:nsid w:val="7991087C"/>
     <w:multiLevelType w:val="hybridMultilevel"/>
     <w:tmpl w:val="3ACCEE6A"/>
@@ -10386,7 +13235,7 @@
       </w:rPr>
     </w:lvl>
   </w:abstractNum>
-  <w:abstractNum w:abstractNumId="29">
+  <w:abstractNum w:abstractNumId="33">
     <w:nsid w:val="7BDD273F"/>
     <w:multiLevelType w:val="hybridMultilevel"/>
     <w:tmpl w:val="CE8C5E38"/>
@@ -10506,10 +13355,10 @@
     <w:abstractNumId w:val="1"/>
   </w:num>
   <w:num w:numId="3">
-    <w:abstractNumId w:val="29"/>
+    <w:abstractNumId w:val="33"/>
   </w:num>
   <w:num w:numId="4">
-    <w:abstractNumId w:val="27"/>
+    <w:abstractNumId w:val="31"/>
   </w:num>
   <w:num w:numId="5">
     <w:abstractNumId w:val="5"/>
@@ -10521,16 +13370,16 @@
     <w:abstractNumId w:val="14"/>
   </w:num>
   <w:num w:numId="8">
-    <w:abstractNumId w:val="26"/>
+    <w:abstractNumId w:val="30"/>
   </w:num>
   <w:num w:numId="9">
-    <w:abstractNumId w:val="15"/>
+    <w:abstractNumId w:val="17"/>
   </w:num>
   <w:num w:numId="10">
-    <w:abstractNumId w:val="19"/>
+    <w:abstractNumId w:val="21"/>
   </w:num>
   <w:num w:numId="11">
-    <w:abstractNumId w:val="17"/>
+    <w:abstractNumId w:val="19"/>
   </w:num>
   <w:num w:numId="12">
     <w:abstractNumId w:val="9"/>
@@ -10539,10 +13388,10 @@
     <w:abstractNumId w:val="10"/>
   </w:num>
   <w:num w:numId="14">
-    <w:abstractNumId w:val="20"/>
+    <w:abstractNumId w:val="23"/>
   </w:num>
   <w:num w:numId="15">
-    <w:abstractNumId w:val="18"/>
+    <w:abstractNumId w:val="20"/>
   </w:num>
   <w:num w:numId="16">
     <w:abstractNumId w:val="4"/>
@@ -10551,7 +13400,7 @@
     <w:abstractNumId w:val="0"/>
   </w:num>
   <w:num w:numId="18">
-    <w:abstractNumId w:val="16"/>
+    <w:abstractNumId w:val="18"/>
   </w:num>
   <w:num w:numId="19">
     <w:abstractNumId w:val="6"/>
@@ -10563,31 +13412,43 @@
     <w:abstractNumId w:val="3"/>
   </w:num>
   <w:num w:numId="22">
-    <w:abstractNumId w:val="24"/>
+    <w:abstractNumId w:val="27"/>
   </w:num>
   <w:num w:numId="23">
     <w:abstractNumId w:val="2"/>
   </w:num>
   <w:num w:numId="24">
-    <w:abstractNumId w:val="25"/>
+    <w:abstractNumId w:val="28"/>
   </w:num>
   <w:num w:numId="25">
-    <w:abstractNumId w:val="23"/>
+    <w:abstractNumId w:val="26"/>
   </w:num>
   <w:num w:numId="26">
-    <w:abstractNumId w:val="21"/>
+    <w:abstractNumId w:val="24"/>
   </w:num>
   <w:num w:numId="27">
-    <w:abstractNumId w:val="28"/>
+    <w:abstractNumId w:val="32"/>
   </w:num>
   <w:num w:numId="28">
     <w:abstractNumId w:val="13"/>
   </w:num>
   <w:num w:numId="29">
-    <w:abstractNumId w:val="22"/>
+    <w:abstractNumId w:val="25"/>
   </w:num>
   <w:num w:numId="30">
     <w:abstractNumId w:val="7"/>
+  </w:num>
+  <w:num w:numId="31">
+    <w:abstractNumId w:val="15"/>
+  </w:num>
+  <w:num w:numId="32">
+    <w:abstractNumId w:val="16"/>
+  </w:num>
+  <w:num w:numId="33">
+    <w:abstractNumId w:val="22"/>
+  </w:num>
+  <w:num w:numId="34">
+    <w:abstractNumId w:val="29"/>
   </w:num>
   <w:numIdMacAtCleanup w:val="30"/>
 </w:numbering>

</xml_diff>